<commit_message>
Partie commune du dossier
</commit_message>
<xml_diff>
--- a/Dossier/Partie_commune.docx
+++ b/Dossier/Partie_commune.docx
@@ -1,6 +1,6 @@
 
 <file path=word/document.xml><?xml version="1.0" encoding="utf-8"?>
-<w:document xmlns:wpc="http://schemas.microsoft.com/office/word/2010/wordprocessingCanvas" xmlns:cx="http://schemas.microsoft.com/office/drawing/2014/chartex" xmlns:mc="http://schemas.openxmlformats.org/markup-compatibility/2006" xmlns:o="urn:schemas-microsoft-com:office:office" xmlns:r="http://schemas.openxmlformats.org/officeDocument/2006/relationships" xmlns:m="http://schemas.openxmlformats.org/officeDocument/2006/math" xmlns:v="urn:schemas-microsoft-com:vml" xmlns:wp14="http://schemas.microsoft.com/office/word/2010/wordprocessingDrawing" xmlns:wp="http://schemas.openxmlformats.org/drawingml/2006/wordprocessingDrawing" xmlns:w10="urn:schemas-microsoft-com:office:word" xmlns:w="http://schemas.openxmlformats.org/wordprocessingml/2006/main" xmlns:w14="http://schemas.microsoft.com/office/word/2010/wordml" xmlns:w15="http://schemas.microsoft.com/office/word/2012/wordml" xmlns:w16se="http://schemas.microsoft.com/office/word/2015/wordml/symex" xmlns:wpg="http://schemas.microsoft.com/office/word/2010/wordprocessingGroup" xmlns:wpi="http://schemas.microsoft.com/office/word/2010/wordprocessingInk" xmlns:wne="http://schemas.microsoft.com/office/word/2006/wordml" xmlns:wps="http://schemas.microsoft.com/office/word/2010/wordprocessingShape" mc:Ignorable="w14 w15 w16se wp14">
+<w:document xmlns:wpc="http://schemas.microsoft.com/office/word/2010/wordprocessingCanvas" xmlns:cx="http://schemas.microsoft.com/office/drawing/2014/chartex" xmlns:cx1="http://schemas.microsoft.com/office/drawing/2015/9/8/chartex" xmlns:cx2="http://schemas.microsoft.com/office/drawing/2015/10/21/chartex" xmlns:cx3="http://schemas.microsoft.com/office/drawing/2016/5/9/chartex" xmlns:cx4="http://schemas.microsoft.com/office/drawing/2016/5/10/chartex" xmlns:cx5="http://schemas.microsoft.com/office/drawing/2016/5/11/chartex" xmlns:cx6="http://schemas.microsoft.com/office/drawing/2016/5/12/chartex" xmlns:cx7="http://schemas.microsoft.com/office/drawing/2016/5/13/chartex" xmlns:cx8="http://schemas.microsoft.com/office/drawing/2016/5/14/chartex" xmlns:mc="http://schemas.openxmlformats.org/markup-compatibility/2006" xmlns:aink="http://schemas.microsoft.com/office/drawing/2016/ink" xmlns:am3d="http://schemas.microsoft.com/office/drawing/2017/model3d" xmlns:o="urn:schemas-microsoft-com:office:office" xmlns:r="http://schemas.openxmlformats.org/officeDocument/2006/relationships" xmlns:m="http://schemas.openxmlformats.org/officeDocument/2006/math" xmlns:v="urn:schemas-microsoft-com:vml" xmlns:wp14="http://schemas.microsoft.com/office/word/2010/wordprocessingDrawing" xmlns:wp="http://schemas.openxmlformats.org/drawingml/2006/wordprocessingDrawing" xmlns:w10="urn:schemas-microsoft-com:office:word" xmlns:w="http://schemas.openxmlformats.org/wordprocessingml/2006/main" xmlns:w14="http://schemas.microsoft.com/office/word/2010/wordml" xmlns:w15="http://schemas.microsoft.com/office/word/2012/wordml" xmlns:w16cid="http://schemas.microsoft.com/office/word/2016/wordml/cid" xmlns:w16se="http://schemas.microsoft.com/office/word/2015/wordml/symex" xmlns:wpg="http://schemas.microsoft.com/office/word/2010/wordprocessingGroup" xmlns:wpi="http://schemas.microsoft.com/office/word/2010/wordprocessingInk" xmlns:wne="http://schemas.microsoft.com/office/word/2006/wordml" xmlns:wps="http://schemas.microsoft.com/office/word/2010/wordprocessingShape" mc:Ignorable="w14 w15 w16se w16cid wp14">
   <w:body>
     <w:sdt>
       <w:sdtPr>
@@ -803,7 +803,7 @@
               </mc:Choice>
               <mc:Fallback>
                 <w:pict>
-                  <v:group w14:anchorId="5A17AA4F" id="Groupe 125" o:spid="_x0000_s1027" style="position:absolute;margin-left:0;margin-top:0;width:540pt;height:556.55pt;z-index:-251643904;mso-width-percent:1154;mso-height-percent:670;mso-top-percent:45;mso-position-horizontal:center;mso-position-horizontal-relative:margin;mso-position-vertical-relative:page;mso-width-percent:1154;mso-height-percent:670;mso-top-percent:45;mso-width-relative:margin" coordsize="55613,54044" o:gfxdata="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">
+                  <v:group w14:anchorId="5A17AA4F" id="Groupe 125" o:spid="_x0000_s1027" style="position:absolute;margin-left:0;margin-top:0;width:540pt;height:556.55pt;z-index:-251643904;mso-width-percent:1154;mso-height-percent:670;mso-top-percent:45;mso-position-horizontal:center;mso-position-horizontal-relative:margin;mso-position-vertical-relative:page;mso-width-percent:1154;mso-height-percent:670;mso-top-percent:45;mso-width-relative:margin" coordsize="55613,54044" o:gfxdata="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">
                     <o:lock v:ext="edit" aspectratio="t"/>
                     <v:shape id="Forme libre 10" o:spid="_x0000_s1028" style="position:absolute;width:55575;height:54044;visibility:visible;mso-wrap-style:square;v-text-anchor:bottom" coordsize="720,700" o:spt="100" o:gfxdata="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" adj="-11796480,,5400" path="m,c,644,,644,,644v23,6,62,14,113,21c250,685,476,700,720,644v,-27,,-27,,-27c720,,720,,720,,,,,,,e" fillcolor="#4d5f78 [2994]" stroked="f">
                       <v:fill color2="#2a3442 [2018]" rotate="t" colors="0 #5d6d85;.5 #485972;1 #334258" focus="100%" type="gradient">
@@ -1286,8 +1286,7 @@
               </mc:Choice>
               <mc:Fallback>
                 <w:pict>
-                  <v:rect w14:anchorId="3F6A8A91" id="Rectangle 130" o:spid="_x0000_s1031" style="position:absolute;margin-left:-4.4pt;margin-top:0;width:46.8pt;height:77.75pt;z-index:251673600;visibility:visible;mso-wrap-style:square;mso-width-percent:76;mso-height-percent:98;mso-top-percent:23;mso-wrap-distance-left:9pt;mso-wrap-distance-top:0;mso-wrap-distance-right:9pt;mso-wrap-distance-bottom:0;mso-position-horizontal:right;mso-position-horizontal-relative:margin;mso-position-vertical-relative:page;mso-width-percent:76;mso-height-percent:98;mso-top-percent:23;mso-width-relative:page;mso-height-relative:page;v-text-anchor:bottom" o:gfxdata="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" fillcolor="#4472c4 [3204]" stroked="f" strokeweight="1pt">
-                    <v:path arrowok="t"/>
+                  <v:rect w14:anchorId="3F6A8A91" id="Rectangle 130" o:spid="_x0000_s1031" style="position:absolute;margin-left:-4.4pt;margin-top:0;width:46.8pt;height:77.75pt;z-index:251673600;visibility:visible;mso-wrap-style:square;mso-width-percent:76;mso-height-percent:98;mso-top-percent:23;mso-wrap-distance-left:9pt;mso-wrap-distance-top:0;mso-wrap-distance-right:9pt;mso-wrap-distance-bottom:0;mso-position-horizontal:right;mso-position-horizontal-relative:margin;mso-position-vertical-relative:page;mso-width-percent:76;mso-height-percent:98;mso-top-percent:23;mso-width-relative:page;mso-height-relative:page;v-text-anchor:bottom" o:gfxdata="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" fillcolor="#4472c4 [3204]" stroked="f" strokeweight="1pt">
                     <o:lock v:ext="edit" aspectratio="t"/>
                     <v:textbox inset="3.6pt,,3.6pt">
                       <w:txbxContent>
@@ -2602,7 +2601,7 @@
               </wp:anchor>
             </w:drawing>
           </mc:Choice>
-          <mc:Fallback xmlns:cx1="http://schemas.microsoft.com/office/drawing/2015/9/8/chartex" xmlns:cx2="http://schemas.microsoft.com/office/drawing/2015/10/21/chartex" xmlns:cx3="http://schemas.microsoft.com/office/drawing/2016/5/9/chartex" xmlns:cx4="http://schemas.microsoft.com/office/drawing/2016/5/10/chartex" xmlns:cx5="http://schemas.microsoft.com/office/drawing/2016/5/11/chartex" xmlns:cx6="http://schemas.microsoft.com/office/drawing/2016/5/12/chartex" xmlns:cx7="http://schemas.microsoft.com/office/drawing/2016/5/13/chartex" xmlns:cx8="http://schemas.microsoft.com/office/drawing/2016/5/14/chartex" xmlns:aink="http://schemas.microsoft.com/office/drawing/2016/ink" xmlns:am3d="http://schemas.microsoft.com/office/drawing/2017/model3d" xmlns:w16cid="http://schemas.microsoft.com/office/word/2016/wordml/cid">
+          <mc:Fallback>
             <w:pict>
               <v:rect w14:anchorId="25C34F25" id="Rectangle 2" o:spid="_x0000_s1026" style="position:absolute;margin-left:-6.4pt;margin-top:.2pt;width:493.7pt;height:30.85pt;z-index:251659264;visibility:visible;mso-wrap-style:square;mso-width-percent:0;mso-height-percent:0;mso-wrap-distance-left:9pt;mso-wrap-distance-top:0;mso-wrap-distance-right:9pt;mso-wrap-distance-bottom:0;mso-position-horizontal:absolute;mso-position-horizontal-relative:margin;mso-position-vertical:absolute;mso-position-vertical-relative:text;mso-width-percent:0;mso-height-percent:0;mso-width-relative:margin;mso-height-relative:margin;v-text-anchor:middle" o:gfxdata="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" fillcolor="#2f5496 [2404]" strokecolor="#2f5496 [2404]" strokeweight="1.5pt">
                 <w10:wrap anchorx="margin"/>
@@ -2692,7 +2691,7 @@
               </wp:anchor>
             </w:drawing>
           </mc:Choice>
-          <mc:Fallback xmlns:cx1="http://schemas.microsoft.com/office/drawing/2015/9/8/chartex" xmlns:cx2="http://schemas.microsoft.com/office/drawing/2015/10/21/chartex" xmlns:cx3="http://schemas.microsoft.com/office/drawing/2016/5/9/chartex" xmlns:cx4="http://schemas.microsoft.com/office/drawing/2016/5/10/chartex" xmlns:cx5="http://schemas.microsoft.com/office/drawing/2016/5/11/chartex" xmlns:cx6="http://schemas.microsoft.com/office/drawing/2016/5/12/chartex" xmlns:cx7="http://schemas.microsoft.com/office/drawing/2016/5/13/chartex" xmlns:cx8="http://schemas.microsoft.com/office/drawing/2016/5/14/chartex" xmlns:aink="http://schemas.microsoft.com/office/drawing/2016/ink" xmlns:am3d="http://schemas.microsoft.com/office/drawing/2017/model3d" xmlns:w16cid="http://schemas.microsoft.com/office/word/2016/wordml/cid">
+          <mc:Fallback>
             <w:pict>
               <v:line w14:anchorId="10367CAF" id="Connecteur droit 3" o:spid="_x0000_s1026" style="position:absolute;z-index:251664384;visibility:visible;mso-wrap-style:square;mso-width-percent:0;mso-height-percent:0;mso-wrap-distance-left:9pt;mso-wrap-distance-top:0;mso-wrap-distance-right:9pt;mso-wrap-distance-bottom:0;mso-position-horizontal:absolute;mso-position-horizontal-relative:text;mso-position-vertical:absolute;mso-position-vertical-relative:text;mso-width-percent:0;mso-height-percent:0;mso-width-relative:margin;mso-height-relative:margin" from="-7.2pt,31.8pt" to="483.65pt,31.85pt" o:gfxdata="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" strokecolor="#2f5496 [2404]" strokeweight="1pt">
                 <v:stroke joinstyle="miter"/>
@@ -2784,23 +2783,7 @@
           <w:sz w:val="24"/>
           <w:szCs w:val="24"/>
         </w:rPr>
-        <w:t xml:space="preserve"> un gestionnaire d’une agence proposant la location de bateaux à moteur sans permis. </w:t>
-      </w:r>
-      <w:proofErr w:type="spellStart"/>
-      <w:r>
-        <w:rPr>
-          <w:sz w:val="24"/>
-          <w:szCs w:val="24"/>
-        </w:rPr>
-        <w:t>Babou</w:t>
-      </w:r>
-      <w:proofErr w:type="spellEnd"/>
-      <w:r>
-        <w:rPr>
-          <w:sz w:val="24"/>
-          <w:szCs w:val="24"/>
-        </w:rPr>
-        <w:t xml:space="preserve"> marine est implanté à Cahors dans la commune de Long depuis 1928. Cette entreprise de niveau national est spécialisée dans les croisières fluviales dans toute la France grâce à ses nombreuses agences.  </w:t>
+        <w:t xml:space="preserve"> un gestionnaire d’une agence proposant la location de bateaux à moteur sans permis. Babou marine est implanté à Cahors dans la commune de Long depuis 1928. Cette entreprise de niveau national est spécialisée dans les croisières fluviales dans toute la France grâce à ses nombreuses agences.  </w:t>
       </w:r>
     </w:p>
     <w:p>
@@ -2915,23 +2898,7 @@
           <w:sz w:val="24"/>
           <w:szCs w:val="24"/>
         </w:rPr>
-        <w:t xml:space="preserve">Notre projet sera donc de proposer un prototype de système de </w:t>
-      </w:r>
-      <w:proofErr w:type="spellStart"/>
-      <w:r>
-        <w:rPr>
-          <w:sz w:val="24"/>
-          <w:szCs w:val="24"/>
-        </w:rPr>
-        <w:t>tracking</w:t>
-      </w:r>
-      <w:proofErr w:type="spellEnd"/>
-      <w:r>
-        <w:rPr>
-          <w:sz w:val="24"/>
-          <w:szCs w:val="24"/>
-        </w:rPr>
-        <w:t xml:space="preserve"> GPS national communiquant par réseau mobile permettant de savoir en temps réel o</w:t>
+        <w:t>Notre projet sera donc de proposer un prototype de système de tracking GPS national communiquant par réseau mobile permettant de savoir en temps réel o</w:t>
       </w:r>
       <w:r>
         <w:rPr>
@@ -3052,7 +3019,7 @@
               </wp:anchor>
             </w:drawing>
           </mc:Choice>
-          <mc:Fallback xmlns:cx1="http://schemas.microsoft.com/office/drawing/2015/9/8/chartex" xmlns:cx2="http://schemas.microsoft.com/office/drawing/2015/10/21/chartex" xmlns:cx3="http://schemas.microsoft.com/office/drawing/2016/5/9/chartex" xmlns:cx4="http://schemas.microsoft.com/office/drawing/2016/5/10/chartex" xmlns:cx5="http://schemas.microsoft.com/office/drawing/2016/5/11/chartex" xmlns:cx6="http://schemas.microsoft.com/office/drawing/2016/5/12/chartex" xmlns:cx7="http://schemas.microsoft.com/office/drawing/2016/5/13/chartex" xmlns:cx8="http://schemas.microsoft.com/office/drawing/2016/5/14/chartex" xmlns:aink="http://schemas.microsoft.com/office/drawing/2016/ink" xmlns:am3d="http://schemas.microsoft.com/office/drawing/2017/model3d" xmlns:w16cid="http://schemas.microsoft.com/office/word/2016/wordml/cid">
+          <mc:Fallback>
             <w:pict>
               <v:line w14:anchorId="48FC46F5" id="Connecteur droit 4" o:spid="_x0000_s1026" style="position:absolute;z-index:251665408;visibility:visible;mso-wrap-style:square;mso-width-percent:0;mso-height-percent:0;mso-wrap-distance-left:9pt;mso-wrap-distance-top:0;mso-wrap-distance-right:9pt;mso-wrap-distance-bottom:0;mso-position-horizontal:absolute;mso-position-horizontal-relative:text;mso-position-vertical:absolute;mso-position-vertical-relative:text;mso-width-percent:0;mso-height-percent:0;mso-width-relative:margin;mso-height-relative:margin" from="-7.2pt,23.25pt" to="483.6pt,23.25pt" o:gfxdata="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" strokecolor="#2f5496 [2404]" strokeweight="1pt">
                 <v:stroke joinstyle="miter"/>
@@ -3240,23 +3207,13 @@
           <w:lang w:eastAsia="fr-FR"/>
         </w:rPr>
       </w:pPr>
-      <w:proofErr w:type="spellStart"/>
-      <w:r>
-        <w:rPr>
-          <w:sz w:val="24"/>
-          <w:szCs w:val="24"/>
-          <w:lang w:eastAsia="fr-FR"/>
-        </w:rPr>
-        <w:t>Historiser</w:t>
-      </w:r>
-      <w:proofErr w:type="spellEnd"/>
-      <w:r>
-        <w:rPr>
-          <w:sz w:val="24"/>
-          <w:szCs w:val="24"/>
-          <w:lang w:eastAsia="fr-FR"/>
-        </w:rPr>
-        <w:t xml:space="preserve"> toutes les données concernant les bateaux sur un site web. </w:t>
+      <w:r>
+        <w:rPr>
+          <w:sz w:val="24"/>
+          <w:szCs w:val="24"/>
+          <w:lang w:eastAsia="fr-FR"/>
+        </w:rPr>
+        <w:t xml:space="preserve">Historiser toutes les données concernant les bateaux sur un site web. </w:t>
       </w:r>
     </w:p>
     <w:p>
@@ -3398,7 +3355,7 @@
               </wp:anchor>
             </w:drawing>
           </mc:Choice>
-          <mc:Fallback xmlns:cx1="http://schemas.microsoft.com/office/drawing/2015/9/8/chartex" xmlns:cx2="http://schemas.microsoft.com/office/drawing/2015/10/21/chartex" xmlns:cx3="http://schemas.microsoft.com/office/drawing/2016/5/9/chartex" xmlns:cx4="http://schemas.microsoft.com/office/drawing/2016/5/10/chartex" xmlns:cx5="http://schemas.microsoft.com/office/drawing/2016/5/11/chartex" xmlns:cx6="http://schemas.microsoft.com/office/drawing/2016/5/12/chartex" xmlns:cx7="http://schemas.microsoft.com/office/drawing/2016/5/13/chartex" xmlns:cx8="http://schemas.microsoft.com/office/drawing/2016/5/14/chartex" xmlns:aink="http://schemas.microsoft.com/office/drawing/2016/ink" xmlns:am3d="http://schemas.microsoft.com/office/drawing/2017/model3d" xmlns:w16cid="http://schemas.microsoft.com/office/word/2016/wordml/cid">
+          <mc:Fallback>
             <w:pict>
               <v:line w14:anchorId="75D60CDC" id="Connecteur droit 8" o:spid="_x0000_s1026" style="position:absolute;z-index:251666432;visibility:visible;mso-wrap-style:square;mso-width-percent:0;mso-height-percent:0;mso-wrap-distance-left:9pt;mso-wrap-distance-top:0;mso-wrap-distance-right:9pt;mso-wrap-distance-bottom:0;mso-position-horizontal:absolute;mso-position-horizontal-relative:text;mso-position-vertical:absolute;mso-position-vertical-relative:text;mso-width-percent:0;mso-height-percent:0;mso-width-relative:margin;mso-height-relative:margin" from="-7.2pt,23.25pt" to="483.6pt,23.25pt" o:gfxdata="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" strokecolor="#2f5496 [2404]" strokeweight="1pt">
                 <v:stroke joinstyle="miter"/>
@@ -3615,7 +3572,7 @@
                                     </pic:cNvPicPr>
                                   </pic:nvPicPr>
                                   <pic:blipFill>
-                                    <a:blip r:embed="rId11">
+                                    <a:blip r:embed="rId10">
                                       <a:extLst>
                                         <a:ext uri="{28A0092B-C50C-407E-A947-70E740481C1C}">
                                           <a14:useLocalDpi xmlns:a14="http://schemas.microsoft.com/office/drawing/2010/main" val="0"/>
@@ -3835,23 +3792,7 @@
           <w:sz w:val="24"/>
           <w:szCs w:val="24"/>
         </w:rPr>
-        <w:t xml:space="preserve"> va afficher et </w:t>
-      </w:r>
-      <w:proofErr w:type="spellStart"/>
-      <w:r>
-        <w:rPr>
-          <w:sz w:val="24"/>
-          <w:szCs w:val="24"/>
-        </w:rPr>
-        <w:t>historiser</w:t>
-      </w:r>
-      <w:proofErr w:type="spellEnd"/>
-      <w:r>
-        <w:rPr>
-          <w:sz w:val="24"/>
-          <w:szCs w:val="24"/>
-        </w:rPr>
-        <w:t xml:space="preserve"> les données pour que toutes les données soient consultables sur un site web accessible par les gestionnaires en temps réel. </w:t>
+        <w:t xml:space="preserve"> va afficher et historiser les données pour que toutes les données soient consultables sur un site web accessible par les gestionnaires en temps réel. </w:t>
       </w:r>
     </w:p>
     <w:p>
@@ -3935,7 +3876,7 @@
                                           </pic:cNvPicPr>
                                         </pic:nvPicPr>
                                         <pic:blipFill>
-                                          <a:blip r:embed="rId12">
+                                          <a:blip r:embed="rId11">
                                             <a:extLst>
                                               <a:ext uri="{28A0092B-C50C-407E-A947-70E740481C1C}">
                                                 <a14:useLocalDpi xmlns:a14="http://schemas.microsoft.com/office/drawing/2010/main" val="0"/>
@@ -4019,7 +3960,7 @@
                                     </pic:cNvPicPr>
                                   </pic:nvPicPr>
                                   <pic:blipFill>
-                                    <a:blip r:embed="rId13">
+                                    <a:blip r:embed="rId11">
                                       <a:extLst>
                                         <a:ext uri="{28A0092B-C50C-407E-A947-70E740481C1C}">
                                           <a14:useLocalDpi xmlns:a14="http://schemas.microsoft.com/office/drawing/2010/main" val="0"/>
@@ -4407,25 +4348,7 @@
           <w:szCs w:val="24"/>
           <w:lang w:eastAsia="fr-FR"/>
         </w:rPr>
-        <w:t xml:space="preserve">Une batterie </w:t>
-      </w:r>
-      <w:proofErr w:type="spellStart"/>
-      <w:r>
-        <w:rPr>
-          <w:sz w:val="24"/>
-          <w:szCs w:val="24"/>
-          <w:lang w:eastAsia="fr-FR"/>
-        </w:rPr>
-        <w:t>Li-on</w:t>
-      </w:r>
-      <w:proofErr w:type="spellEnd"/>
-      <w:r>
-        <w:rPr>
-          <w:sz w:val="24"/>
-          <w:szCs w:val="24"/>
-          <w:lang w:eastAsia="fr-FR"/>
-        </w:rPr>
-        <w:t xml:space="preserve"> pour que le système embarqué soit autonome sur une plus longue durée </w:t>
+        <w:t xml:space="preserve">Une batterie Li-on pour que le système embarqué soit autonome sur une plus longue durée </w:t>
       </w:r>
     </w:p>
     <w:p>
@@ -4558,7 +4481,7 @@
               </wp:anchor>
             </w:drawing>
           </mc:Choice>
-          <mc:Fallback xmlns:cx1="http://schemas.microsoft.com/office/drawing/2015/9/8/chartex" xmlns:cx2="http://schemas.microsoft.com/office/drawing/2015/10/21/chartex" xmlns:cx3="http://schemas.microsoft.com/office/drawing/2016/5/9/chartex" xmlns:cx4="http://schemas.microsoft.com/office/drawing/2016/5/10/chartex" xmlns:cx5="http://schemas.microsoft.com/office/drawing/2016/5/11/chartex" xmlns:cx6="http://schemas.microsoft.com/office/drawing/2016/5/12/chartex" xmlns:cx7="http://schemas.microsoft.com/office/drawing/2016/5/13/chartex" xmlns:cx8="http://schemas.microsoft.com/office/drawing/2016/5/14/chartex" xmlns:aink="http://schemas.microsoft.com/office/drawing/2016/ink" xmlns:am3d="http://schemas.microsoft.com/office/drawing/2017/model3d" xmlns:w16cid="http://schemas.microsoft.com/office/word/2016/wordml/cid">
+          <mc:Fallback>
             <w:pict>
               <v:line w14:anchorId="64F2D83D" id="Connecteur droit 22" o:spid="_x0000_s1026" style="position:absolute;z-index:251670528;visibility:visible;mso-wrap-style:square;mso-width-percent:0;mso-height-percent:0;mso-wrap-distance-left:9pt;mso-wrap-distance-top:0;mso-wrap-distance-right:9pt;mso-wrap-distance-bottom:0;mso-position-horizontal:absolute;mso-position-horizontal-relative:text;mso-position-vertical:absolute;mso-position-vertical-relative:text;mso-width-percent:0;mso-height-percent:0;mso-width-relative:margin;mso-height-relative:margin" from="-7.2pt,23.25pt" to="483.6pt,23.25pt" o:gfxdata="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" strokecolor="#2f5496 [2404]" strokeweight="1pt">
                 <v:stroke joinstyle="miter"/>
@@ -4705,7 +4628,7 @@
           <w:lang w:eastAsia="fr-FR"/>
         </w:rPr>
       </w:pPr>
-      <w:hyperlink r:id="rId14" w:history="1">
+      <w:hyperlink r:id="rId12" w:history="1">
         <w:r>
           <w:rPr>
             <w:rStyle w:val="Lienhypertexte"/>
@@ -4805,7 +4728,7 @@
                                           </pic:cNvPicPr>
                                         </pic:nvPicPr>
                                         <pic:blipFill>
-                                          <a:blip r:embed="rId15">
+                                          <a:blip r:embed="rId13">
                                             <a:extLst>
                                               <a:ext uri="{28A0092B-C50C-407E-A947-70E740481C1C}">
                                                 <a14:useLocalDpi xmlns:a14="http://schemas.microsoft.com/office/drawing/2010/main" val="0"/>
@@ -4889,7 +4812,7 @@
                                     </pic:cNvPicPr>
                                   </pic:nvPicPr>
                                   <pic:blipFill>
-                                    <a:blip r:embed="rId16">
+                                    <a:blip r:embed="rId13">
                                       <a:extLst>
                                         <a:ext uri="{28A0092B-C50C-407E-A947-70E740481C1C}">
                                           <a14:useLocalDpi xmlns:a14="http://schemas.microsoft.com/office/drawing/2010/main" val="0"/>
@@ -5016,23 +4939,7 @@
           <w:sz w:val="24"/>
           <w:szCs w:val="24"/>
         </w:rPr>
-        <w:t xml:space="preserve"> les gestionnaires qui ne peuvent être en charge que de leur(s) bateau(x) et les </w:t>
-      </w:r>
-      <w:proofErr w:type="spellStart"/>
-      <w:r>
-        <w:rPr>
-          <w:sz w:val="24"/>
-          <w:szCs w:val="24"/>
-        </w:rPr>
-        <w:t>admins</w:t>
-      </w:r>
-      <w:proofErr w:type="spellEnd"/>
-      <w:r>
-        <w:rPr>
-          <w:sz w:val="24"/>
-          <w:szCs w:val="24"/>
-        </w:rPr>
-        <w:t xml:space="preserve"> qui peuvent voir tous les bateaux disponibles et gérer tous </w:t>
+        <w:t xml:space="preserve"> les gestionnaires qui ne peuvent être en charge que de leur(s) bateau(x) et les admins qui peuvent voir tous les bateaux disponibles et gérer tous </w:t>
       </w:r>
       <w:r>
         <w:rPr>
@@ -5396,7 +5303,7 @@
                                           </pic:cNvPicPr>
                                         </pic:nvPicPr>
                                         <pic:blipFill>
-                                          <a:blip r:embed="rId17">
+                                          <a:blip r:embed="rId14">
                                             <a:extLst>
                                               <a:ext uri="{28A0092B-C50C-407E-A947-70E740481C1C}">
                                                 <a14:useLocalDpi xmlns:a14="http://schemas.microsoft.com/office/drawing/2010/main" val="0"/>
@@ -5480,7 +5387,7 @@
                                     </pic:cNvPicPr>
                                   </pic:nvPicPr>
                                   <pic:blipFill>
-                                    <a:blip r:embed="rId18">
+                                    <a:blip r:embed="rId14">
                                       <a:extLst>
                                         <a:ext uri="{28A0092B-C50C-407E-A947-70E740481C1C}">
                                           <a14:useLocalDpi xmlns:a14="http://schemas.microsoft.com/office/drawing/2010/main" val="0"/>
@@ -5773,7 +5680,7 @@
                                           </pic:cNvPicPr>
                                         </pic:nvPicPr>
                                         <pic:blipFill>
-                                          <a:blip r:embed="rId19">
+                                          <a:blip r:embed="rId15">
                                             <a:extLst>
                                               <a:ext uri="{28A0092B-C50C-407E-A947-70E740481C1C}">
                                                 <a14:useLocalDpi xmlns:a14="http://schemas.microsoft.com/office/drawing/2010/main" val="0"/>
@@ -5857,7 +5764,7 @@
                                     </pic:cNvPicPr>
                                   </pic:nvPicPr>
                                   <pic:blipFill>
-                                    <a:blip r:embed="rId20">
+                                    <a:blip r:embed="rId15">
                                       <a:extLst>
                                         <a:ext uri="{28A0092B-C50C-407E-A947-70E740481C1C}">
                                           <a14:useLocalDpi xmlns:a14="http://schemas.microsoft.com/office/drawing/2010/main" val="0"/>
@@ -6328,7 +6235,7 @@
               </wp:anchor>
             </w:drawing>
           </mc:Choice>
-          <mc:Fallback xmlns:cx1="http://schemas.microsoft.com/office/drawing/2015/9/8/chartex" xmlns:cx2="http://schemas.microsoft.com/office/drawing/2015/10/21/chartex" xmlns:cx3="http://schemas.microsoft.com/office/drawing/2016/5/9/chartex" xmlns:cx4="http://schemas.microsoft.com/office/drawing/2016/5/10/chartex" xmlns:cx5="http://schemas.microsoft.com/office/drawing/2016/5/11/chartex" xmlns:cx6="http://schemas.microsoft.com/office/drawing/2016/5/12/chartex" xmlns:cx7="http://schemas.microsoft.com/office/drawing/2016/5/13/chartex" xmlns:cx8="http://schemas.microsoft.com/office/drawing/2016/5/14/chartex" xmlns:aink="http://schemas.microsoft.com/office/drawing/2016/ink" xmlns:am3d="http://schemas.microsoft.com/office/drawing/2017/model3d" xmlns:w16cid="http://schemas.microsoft.com/office/word/2016/wordml/cid">
+          <mc:Fallback>
             <w:pict>
               <v:line w14:anchorId="70ED9319" id="Connecteur droit 18" o:spid="_x0000_s1026" style="position:absolute;z-index:251680768;visibility:visible;mso-wrap-style:square;mso-width-percent:0;mso-height-percent:0;mso-wrap-distance-left:9pt;mso-wrap-distance-top:0;mso-wrap-distance-right:9pt;mso-wrap-distance-bottom:0;mso-position-horizontal:absolute;mso-position-horizontal-relative:text;mso-position-vertical:absolute;mso-position-vertical-relative:text;mso-width-percent:0;mso-height-percent:0;mso-width-relative:margin;mso-height-relative:margin" from="-7.2pt,23.25pt" to="483.6pt,23.25pt" o:gfxdata="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" strokecolor="#2f5496 [2404]" strokeweight="1pt">
                 <v:stroke joinstyle="miter"/>
@@ -6643,7 +6550,7 @@
                                           </pic:cNvPicPr>
                                         </pic:nvPicPr>
                                         <pic:blipFill>
-                                          <a:blip r:embed="rId21">
+                                          <a:blip r:embed="rId16">
                                             <a:extLst>
                                               <a:ext uri="{28A0092B-C50C-407E-A947-70E740481C1C}">
                                                 <a14:useLocalDpi xmlns:a14="http://schemas.microsoft.com/office/drawing/2010/main" val="0"/>
@@ -6727,7 +6634,7 @@
                                     </pic:cNvPicPr>
                                   </pic:nvPicPr>
                                   <pic:blipFill>
-                                    <a:blip r:embed="rId22">
+                                    <a:blip r:embed="rId16">
                                       <a:extLst>
                                         <a:ext uri="{28A0092B-C50C-407E-A947-70E740481C1C}">
                                           <a14:useLocalDpi xmlns:a14="http://schemas.microsoft.com/office/drawing/2010/main" val="0"/>
@@ -8057,7 +7964,7 @@
               </wp:anchor>
             </w:drawing>
           </mc:Choice>
-          <mc:Fallback xmlns:cx1="http://schemas.microsoft.com/office/drawing/2015/9/8/chartex" xmlns:cx2="http://schemas.microsoft.com/office/drawing/2015/10/21/chartex" xmlns:cx3="http://schemas.microsoft.com/office/drawing/2016/5/9/chartex" xmlns:cx4="http://schemas.microsoft.com/office/drawing/2016/5/10/chartex" xmlns:cx5="http://schemas.microsoft.com/office/drawing/2016/5/11/chartex" xmlns:cx6="http://schemas.microsoft.com/office/drawing/2016/5/12/chartex" xmlns:cx7="http://schemas.microsoft.com/office/drawing/2016/5/13/chartex" xmlns:cx8="http://schemas.microsoft.com/office/drawing/2016/5/14/chartex" xmlns:aink="http://schemas.microsoft.com/office/drawing/2016/ink" xmlns:am3d="http://schemas.microsoft.com/office/drawing/2017/model3d" xmlns:w16cid="http://schemas.microsoft.com/office/word/2016/wordml/cid">
+          <mc:Fallback>
             <w:pict>
               <v:line w14:anchorId="0C2C8BAA" id="Connecteur droit 25" o:spid="_x0000_s1026" style="position:absolute;z-index:251683840;visibility:visible;mso-wrap-style:square;mso-width-percent:0;mso-height-percent:0;mso-wrap-distance-left:9pt;mso-wrap-distance-top:0;mso-wrap-distance-right:9pt;mso-wrap-distance-bottom:0;mso-position-horizontal:absolute;mso-position-horizontal-relative:text;mso-position-vertical:absolute;mso-position-vertical-relative:text;mso-width-percent:0;mso-height-percent:0;mso-width-relative:margin;mso-height-relative:margin" from="-7.2pt,23.25pt" to="483.6pt,23.25pt" o:gfxdata="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" strokecolor="#2f5496 [2404]" strokeweight="1pt">
                 <v:stroke joinstyle="miter"/>
@@ -8276,7 +8183,7 @@
                           </pic:cNvPicPr>
                         </pic:nvPicPr>
                         <pic:blipFill>
-                          <a:blip r:embed="rId23" cstate="print">
+                          <a:blip r:embed="rId17" cstate="print">
                             <a:extLst>
                               <a:ext uri="{28A0092B-C50C-407E-A947-70E740481C1C}">
                                 <a14:useLocalDpi xmlns:a14="http://schemas.microsoft.com/office/drawing/2010/main" val="0"/>
@@ -8379,7 +8286,7 @@
                           </pic:cNvPicPr>
                         </pic:nvPicPr>
                         <pic:blipFill>
-                          <a:blip r:embed="rId24" cstate="print">
+                          <a:blip r:embed="rId18" cstate="print">
                             <a:extLst>
                               <a:ext uri="{28A0092B-C50C-407E-A947-70E740481C1C}">
                                 <a14:useLocalDpi xmlns:a14="http://schemas.microsoft.com/office/drawing/2010/main" val="0"/>
@@ -8483,7 +8390,7 @@
                           </pic:cNvPicPr>
                         </pic:nvPicPr>
                         <pic:blipFill>
-                          <a:blip r:embed="rId25" cstate="print">
+                          <a:blip r:embed="rId19" cstate="print">
                             <a:extLst>
                               <a:ext uri="{28A0092B-C50C-407E-A947-70E740481C1C}">
                                 <a14:useLocalDpi xmlns:a14="http://schemas.microsoft.com/office/drawing/2010/main" val="0"/>
@@ -8837,7 +8744,7 @@
         </w:rPr>
         <w:t xml:space="preserve">insi que la plateforme d’hébergement </w:t>
       </w:r>
-      <w:hyperlink r:id="rId26" w:history="1">
+      <w:hyperlink r:id="rId20" w:history="1">
         <w:r>
           <w:rPr>
             <w:rStyle w:val="Lienhypertexte"/>
@@ -9082,7 +8989,7 @@
                                           </pic:cNvPicPr>
                                         </pic:nvPicPr>
                                         <pic:blipFill rotWithShape="1">
-                                          <a:blip r:embed="rId27">
+                                          <a:blip r:embed="rId21">
                                             <a:extLst>
                                               <a:ext uri="{28A0092B-C50C-407E-A947-70E740481C1C}">
                                                 <a14:useLocalDpi xmlns:a14="http://schemas.microsoft.com/office/drawing/2010/main" val="0"/>
@@ -9189,7 +9096,7 @@
                                     </pic:cNvPicPr>
                                   </pic:nvPicPr>
                                   <pic:blipFill rotWithShape="1">
-                                    <a:blip r:embed="rId28">
+                                    <a:blip r:embed="rId21">
                                       <a:extLst>
                                         <a:ext uri="{28A0092B-C50C-407E-A947-70E740481C1C}">
                                           <a14:useLocalDpi xmlns:a14="http://schemas.microsoft.com/office/drawing/2010/main" val="0"/>
@@ -9535,7 +9442,6 @@
         </w:rPr>
         <w:t> </w:t>
       </w:r>
-      <w:proofErr w:type="spellStart"/>
       <w:r>
         <w:rPr>
           <w:sz w:val="24"/>
@@ -9543,7 +9449,6 @@
         </w:rPr>
         <w:t>commité</w:t>
       </w:r>
-      <w:proofErr w:type="spellEnd"/>
       <w:r>
         <w:rPr>
           <w:sz w:val="24"/>
@@ -9803,7 +9708,7 @@
                                           </pic:cNvPicPr>
                                         </pic:nvPicPr>
                                         <pic:blipFill rotWithShape="1">
-                                          <a:blip r:embed="rId29">
+                                          <a:blip r:embed="rId22">
                                             <a:extLst>
                                               <a:ext uri="{28A0092B-C50C-407E-A947-70E740481C1C}">
                                                 <a14:useLocalDpi xmlns:a14="http://schemas.microsoft.com/office/drawing/2010/main" val="0"/>
@@ -9851,7 +9756,6 @@
                               </w:rPr>
                               <w:t xml:space="preserve">Capture d’écran de l’IHM de </w:t>
                             </w:r>
-                            <w:proofErr w:type="spellStart"/>
                             <w:r>
                               <w:rPr>
                                 <w:i/>
@@ -9859,29 +9763,8 @@
                                 <w:sz w:val="20"/>
                                 <w:szCs w:val="20"/>
                               </w:rPr>
-                              <w:t>visual</w:t>
+                              <w:t>visual paradigm</w:t>
                             </w:r>
-                            <w:proofErr w:type="spellEnd"/>
-                            <w:r>
-                              <w:rPr>
-                                <w:i/>
-                                <w:iCs/>
-                                <w:sz w:val="20"/>
-                                <w:szCs w:val="20"/>
-                              </w:rPr>
-                              <w:t xml:space="preserve"> </w:t>
-                            </w:r>
-                            <w:proofErr w:type="spellStart"/>
-                            <w:r>
-                              <w:rPr>
-                                <w:i/>
-                                <w:iCs/>
-                                <w:sz w:val="20"/>
-                                <w:szCs w:val="20"/>
-                              </w:rPr>
-                              <w:t>paradigm</w:t>
-                            </w:r>
-                            <w:proofErr w:type="spellEnd"/>
                           </w:p>
                         </w:txbxContent>
                       </wps:txbx>
@@ -9935,7 +9818,7 @@
                                     </pic:cNvPicPr>
                                   </pic:nvPicPr>
                                   <pic:blipFill rotWithShape="1">
-                                    <a:blip r:embed="rId30">
+                                    <a:blip r:embed="rId22">
                                       <a:extLst>
                                         <a:ext uri="{28A0092B-C50C-407E-A947-70E740481C1C}">
                                           <a14:useLocalDpi xmlns:a14="http://schemas.microsoft.com/office/drawing/2010/main" val="0"/>
@@ -10001,7 +9884,7 @@
           </mc:Fallback>
         </mc:AlternateContent>
       </w:r>
-      <w:hyperlink r:id="rId31" w:history="1">
+      <w:hyperlink r:id="rId23" w:history="1">
         <w:r>
           <w:rPr>
             <w:rStyle w:val="Lienhypertexte"/>
@@ -10298,7 +10181,7 @@
               </wp:anchor>
             </w:drawing>
           </mc:Choice>
-          <mc:Fallback xmlns:cx1="http://schemas.microsoft.com/office/drawing/2015/9/8/chartex" xmlns:cx2="http://schemas.microsoft.com/office/drawing/2015/10/21/chartex" xmlns:cx3="http://schemas.microsoft.com/office/drawing/2016/5/9/chartex" xmlns:cx4="http://schemas.microsoft.com/office/drawing/2016/5/10/chartex" xmlns:cx5="http://schemas.microsoft.com/office/drawing/2016/5/11/chartex" xmlns:cx6="http://schemas.microsoft.com/office/drawing/2016/5/12/chartex" xmlns:cx7="http://schemas.microsoft.com/office/drawing/2016/5/13/chartex" xmlns:cx8="http://schemas.microsoft.com/office/drawing/2016/5/14/chartex" xmlns:aink="http://schemas.microsoft.com/office/drawing/2016/ink" xmlns:am3d="http://schemas.microsoft.com/office/drawing/2017/model3d" xmlns:w16cid="http://schemas.microsoft.com/office/word/2016/wordml/cid">
+          <mc:Fallback>
             <w:pict>
               <v:line w14:anchorId="5544560A" id="Connecteur droit 20" o:spid="_x0000_s1026" style="position:absolute;z-index:251688960;visibility:visible;mso-wrap-style:square;mso-width-percent:0;mso-height-percent:0;mso-wrap-distance-left:9pt;mso-wrap-distance-top:0;mso-wrap-distance-right:9pt;mso-wrap-distance-bottom:0;mso-position-horizontal:absolute;mso-position-horizontal-relative:text;mso-position-vertical:absolute;mso-position-vertical-relative:text;mso-width-percent:0;mso-height-percent:0;mso-width-relative:margin;mso-height-relative:margin" from="-7.2pt,23.25pt" to="483.6pt,23.25pt" o:gfxdata="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" strokecolor="#2f5496 [2404]" strokeweight="1pt">
                 <v:stroke joinstyle="miter"/>
@@ -10547,7 +10430,7 @@
                                           </pic:cNvPicPr>
                                         </pic:nvPicPr>
                                         <pic:blipFill>
-                                          <a:blip r:embed="rId32">
+                                          <a:blip r:embed="rId24">
                                             <a:extLst>
                                               <a:ext uri="{28A0092B-C50C-407E-A947-70E740481C1C}">
                                                 <a14:useLocalDpi xmlns:a14="http://schemas.microsoft.com/office/drawing/2010/main" val="0"/>
@@ -10631,7 +10514,7 @@
                                     </pic:cNvPicPr>
                                   </pic:nvPicPr>
                                   <pic:blipFill>
-                                    <a:blip r:embed="rId33">
+                                    <a:blip r:embed="rId24">
                                       <a:extLst>
                                         <a:ext uri="{28A0092B-C50C-407E-A947-70E740481C1C}">
                                           <a14:useLocalDpi xmlns:a14="http://schemas.microsoft.com/office/drawing/2010/main" val="0"/>
@@ -10947,7 +10830,7 @@
                           </pic:cNvPicPr>
                         </pic:nvPicPr>
                         <pic:blipFill rotWithShape="1">
-                          <a:blip r:embed="rId34" cstate="print">
+                          <a:blip r:embed="rId25" cstate="print">
                             <a:extLst>
                               <a:ext uri="{28A0092B-C50C-407E-A947-70E740481C1C}">
                                 <a14:useLocalDpi xmlns:a14="http://schemas.microsoft.com/office/drawing/2010/main" val="0"/>
@@ -11024,23 +10907,13 @@
                 <w:lang w:val="en-US" w:eastAsia="fr-FR"/>
               </w:rPr>
             </w:pPr>
-            <w:proofErr w:type="spellStart"/>
             <w:r>
               <w:rPr>
                 <w:b/>
                 <w:bCs/>
                 <w:lang w:val="en-US" w:eastAsia="fr-FR"/>
               </w:rPr>
-              <w:t>Seeed</w:t>
-            </w:r>
-            <w:proofErr w:type="spellEnd"/>
-            <w:r>
-              <w:rPr>
-                <w:b/>
-                <w:bCs/>
-                <w:lang w:val="en-US" w:eastAsia="fr-FR"/>
-              </w:rPr>
-              <w:t xml:space="preserve"> Studio Mini module GSM/GPRS + GPS </w:t>
+              <w:t xml:space="preserve">Seeed Studio Mini module GSM/GPRS + GPS </w:t>
             </w:r>
           </w:p>
         </w:tc>
@@ -11113,7 +10986,7 @@
                           </pic:cNvPicPr>
                         </pic:nvPicPr>
                         <pic:blipFill>
-                          <a:blip r:embed="rId35" cstate="print">
+                          <a:blip r:embed="rId26" cstate="print">
                             <a:extLst>
                               <a:ext uri="{28A0092B-C50C-407E-A947-70E740481C1C}">
                                 <a14:useLocalDpi xmlns:a14="http://schemas.microsoft.com/office/drawing/2010/main" val="0"/>
@@ -11240,7 +11113,7 @@
                           </pic:cNvPicPr>
                         </pic:nvPicPr>
                         <pic:blipFill>
-                          <a:blip r:embed="rId36" cstate="print">
+                          <a:blip r:embed="rId27" cstate="print">
                             <a:extLst>
                               <a:ext uri="{28A0092B-C50C-407E-A947-70E740481C1C}">
                                 <a14:useLocalDpi xmlns:a14="http://schemas.microsoft.com/office/drawing/2010/main" val="0"/>
@@ -11283,19 +11156,11 @@
                 <w:lang w:eastAsia="fr-FR"/>
               </w:rPr>
             </w:pPr>
-            <w:proofErr w:type="spellStart"/>
-            <w:r>
-              <w:rPr>
-                <w:lang w:eastAsia="fr-FR"/>
-              </w:rPr>
-              <w:t>Buzzer</w:t>
-            </w:r>
-            <w:proofErr w:type="spellEnd"/>
-            <w:r>
-              <w:rPr>
-                <w:lang w:eastAsia="fr-FR"/>
-              </w:rPr>
-              <w:t xml:space="preserve"> :</w:t>
+            <w:r>
+              <w:rPr>
+                <w:lang w:eastAsia="fr-FR"/>
+              </w:rPr>
+              <w:t>Buzzer :</w:t>
             </w:r>
           </w:p>
           <w:p>
@@ -11367,7 +11232,7 @@
                           <pic:cNvPicPr/>
                         </pic:nvPicPr>
                         <pic:blipFill>
-                          <a:blip r:embed="rId37"/>
+                          <a:blip r:embed="rId28"/>
                           <a:stretch>
                             <a:fillRect/>
                           </a:stretch>
@@ -11436,7 +11301,6 @@
                 <w:lang w:eastAsia="fr-FR"/>
               </w:rPr>
             </w:pPr>
-            <w:proofErr w:type="spellStart"/>
             <w:r>
               <w:rPr>
                 <w:b/>
@@ -11445,7 +11309,6 @@
               </w:rPr>
               <w:t>AZDelivery</w:t>
             </w:r>
-            <w:proofErr w:type="spellEnd"/>
             <w:r>
               <w:rPr>
                 <w:b/>
@@ -11533,7 +11396,7 @@
                           </pic:cNvPicPr>
                         </pic:nvPicPr>
                         <pic:blipFill rotWithShape="1">
-                          <a:blip r:embed="rId38" cstate="print">
+                          <a:blip r:embed="rId29" cstate="print">
                             <a:extLst>
                               <a:ext uri="{28A0092B-C50C-407E-A947-70E740481C1C}">
                                 <a14:useLocalDpi xmlns:a14="http://schemas.microsoft.com/office/drawing/2010/main" val="0"/>
@@ -11579,19 +11442,11 @@
                 <w:lang w:eastAsia="fr-FR"/>
               </w:rPr>
             </w:pPr>
-            <w:proofErr w:type="spellStart"/>
-            <w:r>
-              <w:rPr>
-                <w:lang w:eastAsia="fr-FR"/>
-              </w:rPr>
-              <w:t>Breadboard</w:t>
-            </w:r>
-            <w:proofErr w:type="spellEnd"/>
-            <w:r>
-              <w:rPr>
-                <w:lang w:eastAsia="fr-FR"/>
-              </w:rPr>
-              <w:t xml:space="preserve"> :</w:t>
+            <w:r>
+              <w:rPr>
+                <w:lang w:eastAsia="fr-FR"/>
+              </w:rPr>
+              <w:t>Breadboard :</w:t>
             </w:r>
           </w:p>
           <w:p>
@@ -11683,7 +11538,7 @@
                           </pic:cNvPicPr>
                         </pic:nvPicPr>
                         <pic:blipFill rotWithShape="1">
-                          <a:blip r:embed="rId39" cstate="print">
+                          <a:blip r:embed="rId30" cstate="print">
                             <a:extLst>
                               <a:ext uri="{28A0092B-C50C-407E-A947-70E740481C1C}">
                                 <a14:useLocalDpi xmlns:a14="http://schemas.microsoft.com/office/drawing/2010/main" val="0"/>
@@ -14210,7 +14065,6 @@
               <w:rPr>
                 <w:lang w:eastAsia="fr-FR"/>
               </w:rPr>
-              <w:lastRenderedPageBreak/>
               <w:t>Créer gestionnaire</w:t>
             </w:r>
           </w:p>
@@ -14838,2312 +14692,13 @@
       <w:bookmarkStart w:id="0" w:name="_GoBack"/>
       <w:bookmarkEnd w:id="0"/>
     </w:p>
-    <w:p>
-      <w:pPr>
-        <w:rPr>
-          <w:sz w:val="24"/>
-          <w:szCs w:val="24"/>
-          <w:lang w:eastAsia="fr-FR"/>
-        </w:rPr>
-      </w:pPr>
-    </w:p>
-    <w:p>
-      <w:pPr>
-        <w:rPr>
-          <w:sz w:val="24"/>
-          <w:szCs w:val="24"/>
-          <w:lang w:eastAsia="fr-FR"/>
-        </w:rPr>
-      </w:pPr>
-      <w:r>
-        <w:rPr>
-          <w:noProof/>
-          <w:sz w:val="24"/>
-          <w:szCs w:val="24"/>
-          <w:lang w:eastAsia="fr-FR"/>
-        </w:rPr>
-        <w:lastRenderedPageBreak/>
-        <mc:AlternateContent>
-          <mc:Choice Requires="wps">
-            <w:drawing>
-              <wp:anchor distT="0" distB="0" distL="114300" distR="114300" simplePos="0" relativeHeight="251699200" behindDoc="0" locked="0" layoutInCell="1" allowOverlap="1" wp14:anchorId="5EEF8C3B" wp14:editId="5696D217">
-                <wp:simplePos x="0" y="0"/>
-                <wp:positionH relativeFrom="margin">
-                  <wp:posOffset>-261620</wp:posOffset>
-                </wp:positionH>
-                <wp:positionV relativeFrom="paragraph">
-                  <wp:posOffset>-156845</wp:posOffset>
-                </wp:positionV>
-                <wp:extent cx="5276850" cy="628650"/>
-                <wp:effectExtent l="0" t="0" r="0" b="0"/>
-                <wp:wrapNone/>
-                <wp:docPr id="124" name="Zone de texte 124"/>
-                <wp:cNvGraphicFramePr/>
-                <a:graphic xmlns:a="http://schemas.openxmlformats.org/drawingml/2006/main">
-                  <a:graphicData uri="http://schemas.microsoft.com/office/word/2010/wordprocessingShape">
-                    <wps:wsp>
-                      <wps:cNvSpPr txBox="1"/>
-                      <wps:spPr>
-                        <a:xfrm>
-                          <a:off x="0" y="0"/>
-                          <a:ext cx="5276850" cy="628650"/>
-                        </a:xfrm>
-                        <a:prstGeom prst="rect">
-                          <a:avLst/>
-                        </a:prstGeom>
-                        <a:noFill/>
-                        <a:ln w="6350">
-                          <a:noFill/>
-                        </a:ln>
-                      </wps:spPr>
-                      <wps:txbx>
-                        <w:txbxContent>
-                          <w:p>
-                            <w:pPr>
-                              <w:pStyle w:val="En-ttedetabledesmatires"/>
-                              <w:rPr>
-                                <w:b/>
-                                <w:bCs/>
-                                <w:color w:val="FFFFFF" w:themeColor="background1"/>
-                                <w:sz w:val="40"/>
-                                <w:szCs w:val="40"/>
-                              </w:rPr>
-                            </w:pPr>
-                            <w:r>
-                              <w:rPr>
-                                <w:b/>
-                                <w:bCs/>
-                                <w:color w:val="FFFFFF" w:themeColor="background1"/>
-                                <w:sz w:val="40"/>
-                                <w:szCs w:val="40"/>
-                              </w:rPr>
-                              <w:t>Partie</w:t>
-                            </w:r>
-                            <w:r>
-                              <w:rPr>
-                                <w:b/>
-                                <w:bCs/>
-                                <w:color w:val="FFFFFF" w:themeColor="background1"/>
-                                <w:sz w:val="40"/>
-                                <w:szCs w:val="40"/>
-                              </w:rPr>
-                              <w:t> </w:t>
-                            </w:r>
-                            <w:r>
-                              <w:rPr>
-                                <w:b/>
-                                <w:bCs/>
-                                <w:color w:val="FFFFFF" w:themeColor="background1"/>
-                                <w:sz w:val="40"/>
-                                <w:szCs w:val="40"/>
-                              </w:rPr>
-                              <w:t>2</w:t>
-                            </w:r>
-                            <w:r>
-                              <w:rPr>
-                                <w:b/>
-                                <w:bCs/>
-                                <w:color w:val="FFFFFF" w:themeColor="background1"/>
-                                <w:sz w:val="40"/>
-                                <w:szCs w:val="40"/>
-                              </w:rPr>
-                              <w:t xml:space="preserve"> : </w:t>
-                            </w:r>
-                            <w:r>
-                              <w:rPr>
-                                <w:b/>
-                                <w:bCs/>
-                                <w:color w:val="FFFFFF" w:themeColor="background1"/>
-                                <w:sz w:val="40"/>
-                                <w:szCs w:val="40"/>
-                              </w:rPr>
-                              <w:t>Partie individuelle BORGES Damien</w:t>
-                            </w:r>
-                            <w:r>
-                              <w:rPr>
-                                <w:b/>
-                                <w:bCs/>
-                                <w:color w:val="FFFFFF" w:themeColor="background1"/>
-                                <w:sz w:val="40"/>
-                                <w:szCs w:val="40"/>
-                              </w:rPr>
-                              <w:t xml:space="preserve"> </w:t>
-                            </w:r>
-                          </w:p>
-                          <w:p/>
-                        </w:txbxContent>
-                      </wps:txbx>
-                      <wps:bodyPr rot="0" spcFirstLastPara="0" vertOverflow="overflow" horzOverflow="overflow" vert="horz" wrap="square" lIns="91440" tIns="45720" rIns="91440" bIns="45720" numCol="1" spcCol="0" rtlCol="0" fromWordArt="0" anchor="t" anchorCtr="0" forceAA="0" compatLnSpc="1">
-                        <a:prstTxWarp prst="textNoShape">
-                          <a:avLst/>
-                        </a:prstTxWarp>
-                        <a:noAutofit/>
-                      </wps:bodyPr>
-                    </wps:wsp>
-                  </a:graphicData>
-                </a:graphic>
-                <wp14:sizeRelH relativeFrom="margin">
-                  <wp14:pctWidth>0</wp14:pctWidth>
-                </wp14:sizeRelH>
-                <wp14:sizeRelV relativeFrom="margin">
-                  <wp14:pctHeight>0</wp14:pctHeight>
-                </wp14:sizeRelV>
-              </wp:anchor>
-            </w:drawing>
-          </mc:Choice>
-          <mc:Fallback>
-            <w:pict>
-              <v:shape w14:anchorId="5EEF8C3B" id="Zone de texte 124" o:spid="_x0000_s1042" type="#_x0000_t202" style="position:absolute;margin-left:-20.6pt;margin-top:-12.35pt;width:415.5pt;height:49.5pt;z-index:251699200;visibility:visible;mso-wrap-style:square;mso-width-percent:0;mso-height-percent:0;mso-wrap-distance-left:9pt;mso-wrap-distance-top:0;mso-wrap-distance-right:9pt;mso-wrap-distance-bottom:0;mso-position-horizontal:absolute;mso-position-horizontal-relative:margin;mso-position-vertical:absolute;mso-position-vertical-relative:text;mso-width-percent:0;mso-height-percent:0;mso-width-relative:margin;mso-height-relative:margin;v-text-anchor:top" o:gfxdata="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" filled="f" stroked="f" strokeweight=".5pt">
-                <v:textbox>
-                  <w:txbxContent>
-                    <w:p>
-                      <w:pPr>
-                        <w:pStyle w:val="En-ttedetabledesmatires"/>
-                        <w:rPr>
-                          <w:b/>
-                          <w:bCs/>
-                          <w:color w:val="FFFFFF" w:themeColor="background1"/>
-                          <w:sz w:val="40"/>
-                          <w:szCs w:val="40"/>
-                        </w:rPr>
-                      </w:pPr>
-                      <w:r>
-                        <w:rPr>
-                          <w:b/>
-                          <w:bCs/>
-                          <w:color w:val="FFFFFF" w:themeColor="background1"/>
-                          <w:sz w:val="40"/>
-                          <w:szCs w:val="40"/>
-                        </w:rPr>
-                        <w:t>Partie</w:t>
-                      </w:r>
-                      <w:r>
-                        <w:rPr>
-                          <w:b/>
-                          <w:bCs/>
-                          <w:color w:val="FFFFFF" w:themeColor="background1"/>
-                          <w:sz w:val="40"/>
-                          <w:szCs w:val="40"/>
-                        </w:rPr>
-                        <w:t> </w:t>
-                      </w:r>
-                      <w:r>
-                        <w:rPr>
-                          <w:b/>
-                          <w:bCs/>
-                          <w:color w:val="FFFFFF" w:themeColor="background1"/>
-                          <w:sz w:val="40"/>
-                          <w:szCs w:val="40"/>
-                        </w:rPr>
-                        <w:t>2</w:t>
-                      </w:r>
-                      <w:r>
-                        <w:rPr>
-                          <w:b/>
-                          <w:bCs/>
-                          <w:color w:val="FFFFFF" w:themeColor="background1"/>
-                          <w:sz w:val="40"/>
-                          <w:szCs w:val="40"/>
-                        </w:rPr>
-                        <w:t xml:space="preserve"> : </w:t>
-                      </w:r>
-                      <w:r>
-                        <w:rPr>
-                          <w:b/>
-                          <w:bCs/>
-                          <w:color w:val="FFFFFF" w:themeColor="background1"/>
-                          <w:sz w:val="40"/>
-                          <w:szCs w:val="40"/>
-                        </w:rPr>
-                        <w:t>Partie individuelle BORGES Damien</w:t>
-                      </w:r>
-                      <w:r>
-                        <w:rPr>
-                          <w:b/>
-                          <w:bCs/>
-                          <w:color w:val="FFFFFF" w:themeColor="background1"/>
-                          <w:sz w:val="40"/>
-                          <w:szCs w:val="40"/>
-                        </w:rPr>
-                        <w:t xml:space="preserve"> </w:t>
-                      </w:r>
-                    </w:p>
-                    <w:p/>
-                  </w:txbxContent>
-                </v:textbox>
-                <w10:wrap anchorx="margin"/>
-              </v:shape>
-            </w:pict>
-          </mc:Fallback>
-        </mc:AlternateContent>
-      </w:r>
-      <w:r>
-        <w:rPr>
-          <w:noProof/>
-          <w:sz w:val="24"/>
-          <w:szCs w:val="24"/>
-          <w:lang w:eastAsia="fr-FR"/>
-        </w:rPr>
-        <mc:AlternateContent>
-          <mc:Choice Requires="wps">
-            <w:drawing>
-              <wp:anchor distT="0" distB="0" distL="114300" distR="114300" simplePos="0" relativeHeight="251698176" behindDoc="0" locked="0" layoutInCell="1" allowOverlap="1" wp14:anchorId="12D89C83" wp14:editId="07432546">
-                <wp:simplePos x="0" y="0"/>
-                <wp:positionH relativeFrom="margin">
-                  <wp:align>center</wp:align>
-                </wp:positionH>
-                <wp:positionV relativeFrom="paragraph">
-                  <wp:posOffset>7620</wp:posOffset>
-                </wp:positionV>
-                <wp:extent cx="6270171" cy="391861"/>
-                <wp:effectExtent l="0" t="0" r="16510" b="27305"/>
-                <wp:wrapNone/>
-                <wp:docPr id="123" name="Rectangle 123"/>
-                <wp:cNvGraphicFramePr/>
-                <a:graphic xmlns:a="http://schemas.openxmlformats.org/drawingml/2006/main">
-                  <a:graphicData uri="http://schemas.microsoft.com/office/word/2010/wordprocessingShape">
-                    <wps:wsp>
-                      <wps:cNvSpPr/>
-                      <wps:spPr>
-                        <a:xfrm>
-                          <a:off x="0" y="0"/>
-                          <a:ext cx="6270171" cy="391861"/>
-                        </a:xfrm>
-                        <a:prstGeom prst="rect">
-                          <a:avLst/>
-                        </a:prstGeom>
-                        <a:solidFill>
-                          <a:schemeClr val="accent1">
-                            <a:lumMod val="75000"/>
-                          </a:schemeClr>
-                        </a:solidFill>
-                        <a:ln w="19050">
-                          <a:solidFill>
-                            <a:schemeClr val="accent1">
-                              <a:lumMod val="75000"/>
-                            </a:schemeClr>
-                          </a:solidFill>
-                        </a:ln>
-                      </wps:spPr>
-                      <wps:style>
-                        <a:lnRef idx="2">
-                          <a:schemeClr val="accent1"/>
-                        </a:lnRef>
-                        <a:fillRef idx="1">
-                          <a:schemeClr val="lt1"/>
-                        </a:fillRef>
-                        <a:effectRef idx="0">
-                          <a:schemeClr val="accent1"/>
-                        </a:effectRef>
-                        <a:fontRef idx="minor">
-                          <a:schemeClr val="dk1"/>
-                        </a:fontRef>
-                      </wps:style>
-                      <wps:bodyPr rot="0" spcFirstLastPara="0" vertOverflow="overflow" horzOverflow="overflow" vert="horz" wrap="square" lIns="91440" tIns="45720" rIns="91440" bIns="45720" numCol="1" spcCol="0" rtlCol="0" fromWordArt="0" anchor="ctr" anchorCtr="0" forceAA="0" compatLnSpc="1">
-                        <a:prstTxWarp prst="textNoShape">
-                          <a:avLst/>
-                        </a:prstTxWarp>
-                        <a:noAutofit/>
-                      </wps:bodyPr>
-                    </wps:wsp>
-                  </a:graphicData>
-                </a:graphic>
-                <wp14:sizeRelH relativeFrom="margin">
-                  <wp14:pctWidth>0</wp14:pctWidth>
-                </wp14:sizeRelH>
-                <wp14:sizeRelV relativeFrom="margin">
-                  <wp14:pctHeight>0</wp14:pctHeight>
-                </wp14:sizeRelV>
-              </wp:anchor>
-            </w:drawing>
-          </mc:Choice>
-          <mc:Fallback xmlns:cx1="http://schemas.microsoft.com/office/drawing/2015/9/8/chartex" xmlns:cx2="http://schemas.microsoft.com/office/drawing/2015/10/21/chartex" xmlns:cx3="http://schemas.microsoft.com/office/drawing/2016/5/9/chartex" xmlns:cx4="http://schemas.microsoft.com/office/drawing/2016/5/10/chartex" xmlns:cx5="http://schemas.microsoft.com/office/drawing/2016/5/11/chartex" xmlns:cx6="http://schemas.microsoft.com/office/drawing/2016/5/12/chartex" xmlns:cx7="http://schemas.microsoft.com/office/drawing/2016/5/13/chartex" xmlns:cx8="http://schemas.microsoft.com/office/drawing/2016/5/14/chartex" xmlns:aink="http://schemas.microsoft.com/office/drawing/2016/ink" xmlns:am3d="http://schemas.microsoft.com/office/drawing/2017/model3d" xmlns:w16cid="http://schemas.microsoft.com/office/word/2016/wordml/cid">
-            <w:pict>
-              <v:rect w14:anchorId="5FCEB69F" id="Rectangle 123" o:spid="_x0000_s1026" style="position:absolute;margin-left:0;margin-top:.6pt;width:493.7pt;height:30.85pt;z-index:251698176;visibility:visible;mso-wrap-style:square;mso-width-percent:0;mso-height-percent:0;mso-wrap-distance-left:9pt;mso-wrap-distance-top:0;mso-wrap-distance-right:9pt;mso-wrap-distance-bottom:0;mso-position-horizontal:center;mso-position-horizontal-relative:margin;mso-position-vertical:absolute;mso-position-vertical-relative:text;mso-width-percent:0;mso-height-percent:0;mso-width-relative:margin;mso-height-relative:margin;v-text-anchor:middle" o:gfxdata="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" fillcolor="#2f5496 [2404]" strokecolor="#2f5496 [2404]" strokeweight="1.5pt">
-                <w10:wrap anchorx="margin"/>
-              </v:rect>
-            </w:pict>
-          </mc:Fallback>
-        </mc:AlternateContent>
-      </w:r>
-    </w:p>
-    <w:p>
-      <w:pPr>
-        <w:rPr>
-          <w:sz w:val="24"/>
-          <w:szCs w:val="24"/>
-          <w:lang w:eastAsia="fr-FR"/>
-        </w:rPr>
-      </w:pPr>
-    </w:p>
-    <w:p>
-      <w:pPr>
-        <w:pStyle w:val="En-ttedetabledesmatires"/>
-      </w:pPr>
-      <w:r>
-        <w:rPr>
-          <w:noProof/>
-          <w:sz w:val="24"/>
-          <w:szCs w:val="24"/>
-        </w:rPr>
-        <mc:AlternateContent>
-          <mc:Choice Requires="wps">
-            <w:drawing>
-              <wp:anchor distT="0" distB="0" distL="114300" distR="114300" simplePos="0" relativeHeight="251703296" behindDoc="0" locked="0" layoutInCell="1" allowOverlap="1" wp14:anchorId="632A500B" wp14:editId="2896CD4C">
-                <wp:simplePos x="0" y="0"/>
-                <wp:positionH relativeFrom="page">
-                  <wp:posOffset>-5080</wp:posOffset>
-                </wp:positionH>
-                <wp:positionV relativeFrom="paragraph">
-                  <wp:posOffset>416824</wp:posOffset>
-                </wp:positionV>
-                <wp:extent cx="7560310" cy="3545205"/>
-                <wp:effectExtent l="0" t="0" r="0" b="0"/>
-                <wp:wrapNone/>
-                <wp:docPr id="31" name="Zone de texte 31"/>
-                <wp:cNvGraphicFramePr/>
-                <a:graphic xmlns:a="http://schemas.openxmlformats.org/drawingml/2006/main">
-                  <a:graphicData uri="http://schemas.microsoft.com/office/word/2010/wordprocessingShape">
-                    <wps:wsp>
-                      <wps:cNvSpPr txBox="1"/>
-                      <wps:spPr>
-                        <a:xfrm>
-                          <a:off x="0" y="0"/>
-                          <a:ext cx="7560310" cy="3545205"/>
-                        </a:xfrm>
-                        <a:prstGeom prst="rect">
-                          <a:avLst/>
-                        </a:prstGeom>
-                        <a:noFill/>
-                        <a:ln w="6350">
-                          <a:noFill/>
-                        </a:ln>
-                      </wps:spPr>
-                      <wps:txbx>
-                        <w:txbxContent>
-                          <w:p>
-                            <w:pPr>
-                              <w:jc w:val="center"/>
-                            </w:pPr>
-                            <w:r>
-                              <w:rPr>
-                                <w:noProof/>
-                                <w:lang w:eastAsia="fr-FR"/>
-                              </w:rPr>
-                              <w:drawing>
-                                <wp:inline distT="0" distB="0" distL="0" distR="0" wp14:anchorId="3D70EFCA" wp14:editId="60D88ECE">
-                                  <wp:extent cx="7419340" cy="3398803"/>
-                                  <wp:effectExtent l="0" t="0" r="0" b="0"/>
-                                  <wp:docPr id="96" name="Image 96"/>
-                                  <wp:cNvGraphicFramePr>
-                                    <a:graphicFrameLocks xmlns:a="http://schemas.openxmlformats.org/drawingml/2006/main" noChangeAspect="1"/>
-                                  </wp:cNvGraphicFramePr>
-                                  <a:graphic xmlns:a="http://schemas.openxmlformats.org/drawingml/2006/main">
-                                    <a:graphicData uri="http://schemas.openxmlformats.org/drawingml/2006/picture">
-                                      <pic:pic xmlns:pic="http://schemas.openxmlformats.org/drawingml/2006/picture">
-                                        <pic:nvPicPr>
-                                          <pic:cNvPr id="0" name="Picture 3"/>
-                                          <pic:cNvPicPr>
-                                            <a:picLocks noChangeAspect="1" noChangeArrowheads="1"/>
-                                          </pic:cNvPicPr>
-                                        </pic:nvPicPr>
-                                        <pic:blipFill rotWithShape="1">
-                                          <a:blip r:embed="rId40">
-                                            <a:extLst>
-                                              <a:ext uri="{28A0092B-C50C-407E-A947-70E740481C1C}">
-                                                <a14:useLocalDpi xmlns:a14="http://schemas.microsoft.com/office/drawing/2010/main" val="0"/>
-                                              </a:ext>
-                                            </a:extLst>
-                                          </a:blip>
-                                          <a:srcRect l="564" r="931" b="2416"/>
-                                          <a:stretch/>
-                                        </pic:blipFill>
-                                        <pic:spPr bwMode="auto">
-                                          <a:xfrm>
-                                            <a:off x="0" y="0"/>
-                                            <a:ext cx="7508518" cy="3439655"/>
-                                          </a:xfrm>
-                                          <a:prstGeom prst="rect">
-                                            <a:avLst/>
-                                          </a:prstGeom>
-                                          <a:noFill/>
-                                          <a:ln>
-                                            <a:noFill/>
-                                          </a:ln>
-                                          <a:extLst>
-                                            <a:ext uri="{53640926-AAD7-44D8-BBD7-CCE9431645EC}">
-                                              <a14:shadowObscured xmlns:a14="http://schemas.microsoft.com/office/drawing/2010/main"/>
-                                            </a:ext>
-                                          </a:extLst>
-                                        </pic:spPr>
-                                      </pic:pic>
-                                    </a:graphicData>
-                                  </a:graphic>
-                                </wp:inline>
-                              </w:drawing>
-                            </w:r>
-                          </w:p>
-                        </w:txbxContent>
-                      </wps:txbx>
-                      <wps:bodyPr rot="0" spcFirstLastPara="0" vertOverflow="overflow" horzOverflow="overflow" vert="horz" wrap="square" lIns="91440" tIns="45720" rIns="91440" bIns="45720" numCol="1" spcCol="0" rtlCol="0" fromWordArt="0" anchor="t" anchorCtr="0" forceAA="0" compatLnSpc="1">
-                        <a:prstTxWarp prst="textNoShape">
-                          <a:avLst/>
-                        </a:prstTxWarp>
-                        <a:noAutofit/>
-                      </wps:bodyPr>
-                    </wps:wsp>
-                  </a:graphicData>
-                </a:graphic>
-                <wp14:sizeRelH relativeFrom="margin">
-                  <wp14:pctWidth>0</wp14:pctWidth>
-                </wp14:sizeRelH>
-                <wp14:sizeRelV relativeFrom="margin">
-                  <wp14:pctHeight>0</wp14:pctHeight>
-                </wp14:sizeRelV>
-              </wp:anchor>
-            </w:drawing>
-          </mc:Choice>
-          <mc:Fallback>
-            <w:pict>
-              <v:shape w14:anchorId="632A500B" id="Zone de texte 31" o:spid="_x0000_s1043" type="#_x0000_t202" style="position:absolute;margin-left:-.4pt;margin-top:32.8pt;width:595.3pt;height:279.15pt;z-index:251703296;visibility:visible;mso-wrap-style:square;mso-width-percent:0;mso-height-percent:0;mso-wrap-distance-left:9pt;mso-wrap-distance-top:0;mso-wrap-distance-right:9pt;mso-wrap-distance-bottom:0;mso-position-horizontal:absolute;mso-position-horizontal-relative:page;mso-position-vertical:absolute;mso-position-vertical-relative:text;mso-width-percent:0;mso-height-percent:0;mso-width-relative:margin;mso-height-relative:margin;v-text-anchor:top" o:gfxdata="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" filled="f" stroked="f" strokeweight=".5pt">
-                <v:textbox>
-                  <w:txbxContent>
-                    <w:p>
-                      <w:pPr>
-                        <w:jc w:val="center"/>
-                      </w:pPr>
-                      <w:r>
-                        <w:rPr>
-                          <w:noProof/>
-                          <w:lang w:eastAsia="fr-FR"/>
-                        </w:rPr>
-                        <w:drawing>
-                          <wp:inline distT="0" distB="0" distL="0" distR="0" wp14:anchorId="3D70EFCA" wp14:editId="60D88ECE">
-                            <wp:extent cx="7419340" cy="3398803"/>
-                            <wp:effectExtent l="0" t="0" r="0" b="0"/>
-                            <wp:docPr id="96" name="Image 96"/>
-                            <wp:cNvGraphicFramePr>
-                              <a:graphicFrameLocks xmlns:a="http://schemas.openxmlformats.org/drawingml/2006/main" noChangeAspect="1"/>
-                            </wp:cNvGraphicFramePr>
-                            <a:graphic xmlns:a="http://schemas.openxmlformats.org/drawingml/2006/main">
-                              <a:graphicData uri="http://schemas.openxmlformats.org/drawingml/2006/picture">
-                                <pic:pic xmlns:pic="http://schemas.openxmlformats.org/drawingml/2006/picture">
-                                  <pic:nvPicPr>
-                                    <pic:cNvPr id="0" name="Picture 3"/>
-                                    <pic:cNvPicPr>
-                                      <a:picLocks noChangeAspect="1" noChangeArrowheads="1"/>
-                                    </pic:cNvPicPr>
-                                  </pic:nvPicPr>
-                                  <pic:blipFill rotWithShape="1">
-                                    <a:blip r:embed="rId41">
-                                      <a:extLst>
-                                        <a:ext uri="{28A0092B-C50C-407E-A947-70E740481C1C}">
-                                          <a14:useLocalDpi xmlns:a14="http://schemas.microsoft.com/office/drawing/2010/main" val="0"/>
-                                        </a:ext>
-                                      </a:extLst>
-                                    </a:blip>
-                                    <a:srcRect l="564" r="931" b="2416"/>
-                                    <a:stretch/>
-                                  </pic:blipFill>
-                                  <pic:spPr bwMode="auto">
-                                    <a:xfrm>
-                                      <a:off x="0" y="0"/>
-                                      <a:ext cx="7508518" cy="3439655"/>
-                                    </a:xfrm>
-                                    <a:prstGeom prst="rect">
-                                      <a:avLst/>
-                                    </a:prstGeom>
-                                    <a:noFill/>
-                                    <a:ln>
-                                      <a:noFill/>
-                                    </a:ln>
-                                    <a:extLst>
-                                      <a:ext uri="{53640926-AAD7-44D8-BBD7-CCE9431645EC}">
-                                        <a14:shadowObscured xmlns:a14="http://schemas.microsoft.com/office/drawing/2010/main"/>
-                                      </a:ext>
-                                    </a:extLst>
-                                  </pic:spPr>
-                                </pic:pic>
-                              </a:graphicData>
-                            </a:graphic>
-                          </wp:inline>
-                        </w:drawing>
-                      </w:r>
-                    </w:p>
-                  </w:txbxContent>
-                </v:textbox>
-                <w10:wrap anchorx="page"/>
-              </v:shape>
-            </w:pict>
-          </mc:Fallback>
-        </mc:AlternateContent>
-      </w:r>
-      <w:r>
-        <w:rPr>
-          <w:noProof/>
-        </w:rPr>
-        <mc:AlternateContent>
-          <mc:Choice Requires="wps">
-            <w:drawing>
-              <wp:anchor distT="0" distB="0" distL="114300" distR="114300" simplePos="0" relativeHeight="251702272" behindDoc="0" locked="0" layoutInCell="1" allowOverlap="1" wp14:anchorId="7F5B79B2" wp14:editId="1CD232B6">
-                <wp:simplePos x="0" y="0"/>
-                <wp:positionH relativeFrom="column">
-                  <wp:posOffset>-91440</wp:posOffset>
-                </wp:positionH>
-                <wp:positionV relativeFrom="paragraph">
-                  <wp:posOffset>347658</wp:posOffset>
-                </wp:positionV>
-                <wp:extent cx="6233160" cy="0"/>
-                <wp:effectExtent l="0" t="0" r="0" b="0"/>
-                <wp:wrapNone/>
-                <wp:docPr id="30" name="Connecteur droit 30"/>
-                <wp:cNvGraphicFramePr/>
-                <a:graphic xmlns:a="http://schemas.openxmlformats.org/drawingml/2006/main">
-                  <a:graphicData uri="http://schemas.microsoft.com/office/word/2010/wordprocessingShape">
-                    <wps:wsp>
-                      <wps:cNvCnPr/>
-                      <wps:spPr>
-                        <a:xfrm>
-                          <a:off x="0" y="0"/>
-                          <a:ext cx="6233160" cy="0"/>
-                        </a:xfrm>
-                        <a:prstGeom prst="line">
-                          <a:avLst/>
-                        </a:prstGeom>
-                        <a:ln w="12700">
-                          <a:solidFill>
-                            <a:schemeClr val="accent1">
-                              <a:lumMod val="75000"/>
-                            </a:schemeClr>
-                          </a:solidFill>
-                        </a:ln>
-                      </wps:spPr>
-                      <wps:style>
-                        <a:lnRef idx="1">
-                          <a:schemeClr val="accent1"/>
-                        </a:lnRef>
-                        <a:fillRef idx="0">
-                          <a:schemeClr val="accent1"/>
-                        </a:fillRef>
-                        <a:effectRef idx="0">
-                          <a:schemeClr val="accent1"/>
-                        </a:effectRef>
-                        <a:fontRef idx="minor">
-                          <a:schemeClr val="tx1"/>
-                        </a:fontRef>
-                      </wps:style>
-                      <wps:bodyPr/>
-                    </wps:wsp>
-                  </a:graphicData>
-                </a:graphic>
-                <wp14:sizeRelH relativeFrom="margin">
-                  <wp14:pctWidth>0</wp14:pctWidth>
-                </wp14:sizeRelH>
-                <wp14:sizeRelV relativeFrom="margin">
-                  <wp14:pctHeight>0</wp14:pctHeight>
-                </wp14:sizeRelV>
-              </wp:anchor>
-            </w:drawing>
-          </mc:Choice>
-          <mc:Fallback xmlns:cx1="http://schemas.microsoft.com/office/drawing/2015/9/8/chartex" xmlns:cx2="http://schemas.microsoft.com/office/drawing/2015/10/21/chartex" xmlns:cx3="http://schemas.microsoft.com/office/drawing/2016/5/9/chartex" xmlns:cx4="http://schemas.microsoft.com/office/drawing/2016/5/10/chartex" xmlns:cx5="http://schemas.microsoft.com/office/drawing/2016/5/11/chartex" xmlns:cx6="http://schemas.microsoft.com/office/drawing/2016/5/12/chartex" xmlns:cx7="http://schemas.microsoft.com/office/drawing/2016/5/13/chartex" xmlns:cx8="http://schemas.microsoft.com/office/drawing/2016/5/14/chartex" xmlns:aink="http://schemas.microsoft.com/office/drawing/2016/ink" xmlns:am3d="http://schemas.microsoft.com/office/drawing/2017/model3d" xmlns:w16cid="http://schemas.microsoft.com/office/word/2016/wordml/cid">
-            <w:pict>
-              <v:line w14:anchorId="7C7CF2A0" id="Connecteur droit 30" o:spid="_x0000_s1026" style="position:absolute;z-index:251702272;visibility:visible;mso-wrap-style:square;mso-width-percent:0;mso-height-percent:0;mso-wrap-distance-left:9pt;mso-wrap-distance-top:0;mso-wrap-distance-right:9pt;mso-wrap-distance-bottom:0;mso-position-horizontal:absolute;mso-position-horizontal-relative:text;mso-position-vertical:absolute;mso-position-vertical-relative:text;mso-width-percent:0;mso-height-percent:0;mso-width-relative:margin;mso-height-relative:margin" from="-7.2pt,27.35pt" to="483.6pt,27.35pt" o:gfxdata="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" strokecolor="#2f5496 [2404]" strokeweight="1pt">
-                <v:stroke joinstyle="miter"/>
-              </v:line>
-            </w:pict>
-          </mc:Fallback>
-        </mc:AlternateContent>
-      </w:r>
-      <w:r>
-        <w:t>Diagramme de cas d’utilisation détaillé</w:t>
-      </w:r>
-    </w:p>
-    <w:p>
-      <w:pPr>
-        <w:rPr>
-          <w:sz w:val="24"/>
-          <w:szCs w:val="24"/>
-          <w:lang w:eastAsia="fr-FR"/>
-        </w:rPr>
-      </w:pPr>
-    </w:p>
-    <w:p>
-      <w:pPr>
-        <w:rPr>
-          <w:sz w:val="24"/>
-          <w:szCs w:val="24"/>
-          <w:lang w:eastAsia="fr-FR"/>
-        </w:rPr>
-      </w:pPr>
-    </w:p>
-    <w:p>
-      <w:pPr>
-        <w:rPr>
-          <w:sz w:val="24"/>
-          <w:szCs w:val="24"/>
-          <w:lang w:eastAsia="fr-FR"/>
-        </w:rPr>
-      </w:pPr>
-    </w:p>
-    <w:p>
-      <w:pPr>
-        <w:rPr>
-          <w:sz w:val="24"/>
-          <w:szCs w:val="24"/>
-          <w:lang w:eastAsia="fr-FR"/>
-        </w:rPr>
-      </w:pPr>
-    </w:p>
-    <w:p>
-      <w:pPr>
-        <w:rPr>
-          <w:sz w:val="24"/>
-          <w:szCs w:val="24"/>
-          <w:lang w:eastAsia="fr-FR"/>
-        </w:rPr>
-      </w:pPr>
-    </w:p>
-    <w:p>
-      <w:pPr>
-        <w:rPr>
-          <w:sz w:val="24"/>
-          <w:szCs w:val="24"/>
-          <w:lang w:eastAsia="fr-FR"/>
-        </w:rPr>
-      </w:pPr>
-    </w:p>
-    <w:p>
-      <w:pPr>
-        <w:rPr>
-          <w:sz w:val="24"/>
-          <w:szCs w:val="24"/>
-          <w:lang w:eastAsia="fr-FR"/>
-        </w:rPr>
-      </w:pPr>
-    </w:p>
-    <w:p>
-      <w:pPr>
-        <w:rPr>
-          <w:sz w:val="24"/>
-          <w:szCs w:val="24"/>
-          <w:lang w:eastAsia="fr-FR"/>
-        </w:rPr>
-      </w:pPr>
-    </w:p>
-    <w:p>
-      <w:pPr>
-        <w:rPr>
-          <w:sz w:val="24"/>
-          <w:szCs w:val="24"/>
-          <w:lang w:eastAsia="fr-FR"/>
-        </w:rPr>
-      </w:pPr>
-    </w:p>
-    <w:p>
-      <w:pPr>
-        <w:rPr>
-          <w:sz w:val="24"/>
-          <w:szCs w:val="24"/>
-          <w:lang w:eastAsia="fr-FR"/>
-        </w:rPr>
-      </w:pPr>
-    </w:p>
-    <w:p>
-      <w:pPr>
-        <w:rPr>
-          <w:sz w:val="24"/>
-          <w:szCs w:val="24"/>
-          <w:lang w:eastAsia="fr-FR"/>
-        </w:rPr>
-      </w:pPr>
-    </w:p>
-    <w:p>
-      <w:pPr>
-        <w:rPr>
-          <w:sz w:val="24"/>
-          <w:szCs w:val="24"/>
-          <w:lang w:eastAsia="fr-FR"/>
-        </w:rPr>
-      </w:pPr>
-    </w:p>
-    <w:p>
-      <w:pPr>
-        <w:jc w:val="center"/>
-        <w:rPr>
-          <w:sz w:val="24"/>
-          <w:szCs w:val="24"/>
-        </w:rPr>
-      </w:pPr>
-      <w:r>
-        <w:rPr>
-          <w:sz w:val="24"/>
-          <w:szCs w:val="24"/>
-        </w:rPr>
-        <w:t>Les différentes bulles représentent les fonctionnalités que propose le système.</w:t>
-      </w:r>
-    </w:p>
-    <w:p>
-      <w:pPr>
-        <w:jc w:val="center"/>
-        <w:rPr>
-          <w:sz w:val="24"/>
-          <w:szCs w:val="24"/>
-        </w:rPr>
-      </w:pPr>
-    </w:p>
-    <w:p>
-      <w:pPr>
-        <w:rPr>
-          <w:sz w:val="24"/>
-          <w:szCs w:val="24"/>
-        </w:rPr>
-      </w:pPr>
-      <w:r>
-        <w:rPr>
-          <w:sz w:val="24"/>
-          <w:szCs w:val="24"/>
-        </w:rPr>
-        <w:tab/>
-      </w:r>
-      <w:r>
-        <w:rPr>
-          <w:sz w:val="24"/>
-          <w:szCs w:val="24"/>
-        </w:rPr>
-        <w:t>On peut voir que l</w:t>
-      </w:r>
-      <w:r>
-        <w:rPr>
-          <w:sz w:val="24"/>
-          <w:szCs w:val="24"/>
-        </w:rPr>
-        <w:t xml:space="preserve">orsque le gestionnaire envoi une anomalie </w:t>
-      </w:r>
-      <w:r>
-        <w:rPr>
-          <w:sz w:val="24"/>
-          <w:szCs w:val="24"/>
-        </w:rPr>
-        <w:t>à</w:t>
-      </w:r>
-      <w:r>
-        <w:rPr>
-          <w:sz w:val="24"/>
-          <w:szCs w:val="24"/>
-        </w:rPr>
-        <w:t xml:space="preserve"> un plaisancier celui-ci est prévenu par l’allumage d’une LED, d’un </w:t>
-      </w:r>
-      <w:proofErr w:type="spellStart"/>
-      <w:r>
-        <w:rPr>
-          <w:sz w:val="24"/>
-          <w:szCs w:val="24"/>
-        </w:rPr>
-        <w:t>buzzer</w:t>
-      </w:r>
-      <w:proofErr w:type="spellEnd"/>
-      <w:r>
-        <w:rPr>
-          <w:sz w:val="24"/>
-          <w:szCs w:val="24"/>
-        </w:rPr>
-        <w:t xml:space="preserve"> et l’affichage d</w:t>
-      </w:r>
-      <w:r>
-        <w:rPr>
-          <w:sz w:val="24"/>
-          <w:szCs w:val="24"/>
-        </w:rPr>
-        <w:t>u type</w:t>
-      </w:r>
-      <w:r>
-        <w:rPr>
-          <w:sz w:val="24"/>
-          <w:szCs w:val="24"/>
-        </w:rPr>
-        <w:t xml:space="preserve"> </w:t>
-      </w:r>
-      <w:r>
-        <w:rPr>
-          <w:sz w:val="24"/>
-          <w:szCs w:val="24"/>
-        </w:rPr>
-        <w:t>d</w:t>
-      </w:r>
-      <w:r>
-        <w:rPr>
-          <w:sz w:val="24"/>
-          <w:szCs w:val="24"/>
-        </w:rPr>
-        <w:t>’anomalie sur un écran LCD et cela pendant une durée de 30 secondes.</w:t>
-      </w:r>
-      <w:r>
-        <w:rPr>
-          <w:sz w:val="24"/>
-          <w:szCs w:val="24"/>
-        </w:rPr>
-        <w:t xml:space="preserve"> Lorsque le système détecte une anomalie</w:t>
-      </w:r>
-      <w:r>
-        <w:rPr>
-          <w:sz w:val="24"/>
-          <w:szCs w:val="24"/>
-        </w:rPr>
-        <w:t xml:space="preserve"> automatiquement c’est le même protocole qui est activé avec en plus un message d’alerte qui est envoyé directement au gestionnaire</w:t>
-      </w:r>
-      <w:r>
-        <w:rPr>
-          <w:sz w:val="24"/>
-          <w:szCs w:val="24"/>
-        </w:rPr>
-        <w:t xml:space="preserve"> pour l’informer rapidement</w:t>
-      </w:r>
-      <w:r>
-        <w:rPr>
-          <w:sz w:val="24"/>
-          <w:szCs w:val="24"/>
-        </w:rPr>
-        <w:t xml:space="preserve">. </w:t>
-      </w:r>
-      <w:r>
-        <w:rPr>
-          <w:sz w:val="24"/>
-          <w:szCs w:val="24"/>
-        </w:rPr>
-        <w:t xml:space="preserve"> </w:t>
-      </w:r>
-    </w:p>
-    <w:p>
-      <w:pPr>
-        <w:rPr>
-          <w:sz w:val="24"/>
-          <w:szCs w:val="24"/>
-        </w:rPr>
-      </w:pPr>
-    </w:p>
-    <w:p>
-      <w:pPr>
-        <w:rPr>
-          <w:sz w:val="24"/>
-          <w:szCs w:val="24"/>
-        </w:rPr>
-      </w:pPr>
-    </w:p>
-    <w:p>
-      <w:pPr>
-        <w:rPr>
-          <w:sz w:val="24"/>
-          <w:szCs w:val="24"/>
-        </w:rPr>
-      </w:pPr>
-    </w:p>
-    <w:p>
-      <w:pPr>
-        <w:rPr>
-          <w:sz w:val="24"/>
-          <w:szCs w:val="24"/>
-        </w:rPr>
-      </w:pPr>
-    </w:p>
-    <w:p>
-      <w:pPr>
-        <w:rPr>
-          <w:sz w:val="24"/>
-          <w:szCs w:val="24"/>
-        </w:rPr>
-      </w:pPr>
-    </w:p>
-    <w:p>
-      <w:pPr>
-        <w:rPr>
-          <w:sz w:val="24"/>
-          <w:szCs w:val="24"/>
-        </w:rPr>
-      </w:pPr>
-    </w:p>
-    <w:p>
-      <w:pPr>
-        <w:rPr>
-          <w:sz w:val="24"/>
-          <w:szCs w:val="24"/>
-        </w:rPr>
-      </w:pPr>
-    </w:p>
-    <w:p>
-      <w:pPr>
-        <w:pStyle w:val="En-ttedetabledesmatires"/>
-      </w:pPr>
-      <w:r>
-        <w:rPr>
-          <w:noProof/>
-        </w:rPr>
-        <w:lastRenderedPageBreak/>
-        <mc:AlternateContent>
-          <mc:Choice Requires="wps">
-            <w:drawing>
-              <wp:anchor distT="0" distB="0" distL="114300" distR="114300" simplePos="0" relativeHeight="251705344" behindDoc="0" locked="0" layoutInCell="1" allowOverlap="1" wp14:anchorId="1C2EEAC1" wp14:editId="67540E9D">
-                <wp:simplePos x="0" y="0"/>
-                <wp:positionH relativeFrom="column">
-                  <wp:posOffset>-91440</wp:posOffset>
-                </wp:positionH>
-                <wp:positionV relativeFrom="paragraph">
-                  <wp:posOffset>290195</wp:posOffset>
-                </wp:positionV>
-                <wp:extent cx="6233160" cy="0"/>
-                <wp:effectExtent l="0" t="0" r="0" b="0"/>
-                <wp:wrapNone/>
-                <wp:docPr id="98" name="Connecteur droit 98"/>
-                <wp:cNvGraphicFramePr/>
-                <a:graphic xmlns:a="http://schemas.openxmlformats.org/drawingml/2006/main">
-                  <a:graphicData uri="http://schemas.microsoft.com/office/word/2010/wordprocessingShape">
-                    <wps:wsp>
-                      <wps:cNvCnPr/>
-                      <wps:spPr>
-                        <a:xfrm>
-                          <a:off x="0" y="0"/>
-                          <a:ext cx="6233160" cy="0"/>
-                        </a:xfrm>
-                        <a:prstGeom prst="line">
-                          <a:avLst/>
-                        </a:prstGeom>
-                        <a:ln w="12700">
-                          <a:solidFill>
-                            <a:schemeClr val="accent1">
-                              <a:lumMod val="75000"/>
-                            </a:schemeClr>
-                          </a:solidFill>
-                        </a:ln>
-                      </wps:spPr>
-                      <wps:style>
-                        <a:lnRef idx="1">
-                          <a:schemeClr val="accent1"/>
-                        </a:lnRef>
-                        <a:fillRef idx="0">
-                          <a:schemeClr val="accent1"/>
-                        </a:fillRef>
-                        <a:effectRef idx="0">
-                          <a:schemeClr val="accent1"/>
-                        </a:effectRef>
-                        <a:fontRef idx="minor">
-                          <a:schemeClr val="tx1"/>
-                        </a:fontRef>
-                      </wps:style>
-                      <wps:bodyPr/>
-                    </wps:wsp>
-                  </a:graphicData>
-                </a:graphic>
-                <wp14:sizeRelH relativeFrom="margin">
-                  <wp14:pctWidth>0</wp14:pctWidth>
-                </wp14:sizeRelH>
-                <wp14:sizeRelV relativeFrom="margin">
-                  <wp14:pctHeight>0</wp14:pctHeight>
-                </wp14:sizeRelV>
-              </wp:anchor>
-            </w:drawing>
-          </mc:Choice>
-          <mc:Fallback xmlns:cx1="http://schemas.microsoft.com/office/drawing/2015/9/8/chartex" xmlns:cx2="http://schemas.microsoft.com/office/drawing/2015/10/21/chartex" xmlns:cx3="http://schemas.microsoft.com/office/drawing/2016/5/9/chartex" xmlns:cx4="http://schemas.microsoft.com/office/drawing/2016/5/10/chartex" xmlns:cx5="http://schemas.microsoft.com/office/drawing/2016/5/11/chartex" xmlns:cx6="http://schemas.microsoft.com/office/drawing/2016/5/12/chartex" xmlns:cx7="http://schemas.microsoft.com/office/drawing/2016/5/13/chartex" xmlns:cx8="http://schemas.microsoft.com/office/drawing/2016/5/14/chartex" xmlns:aink="http://schemas.microsoft.com/office/drawing/2016/ink" xmlns:am3d="http://schemas.microsoft.com/office/drawing/2017/model3d" xmlns:w16cid="http://schemas.microsoft.com/office/word/2016/wordml/cid">
-            <w:pict>
-              <v:line w14:anchorId="384AB1A2" id="Connecteur droit 98" o:spid="_x0000_s1026" style="position:absolute;z-index:251705344;visibility:visible;mso-wrap-style:square;mso-width-percent:0;mso-height-percent:0;mso-wrap-distance-left:9pt;mso-wrap-distance-top:0;mso-wrap-distance-right:9pt;mso-wrap-distance-bottom:0;mso-position-horizontal:absolute;mso-position-horizontal-relative:text;mso-position-vertical:absolute;mso-position-vertical-relative:text;mso-width-percent:0;mso-height-percent:0;mso-width-relative:margin;mso-height-relative:margin" from="-7.2pt,22.85pt" to="483.6pt,22.85pt" o:gfxdata="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" strokecolor="#2f5496 [2404]" strokeweight="1pt">
-                <v:stroke joinstyle="miter"/>
-              </v:line>
-            </w:pict>
-          </mc:Fallback>
-        </mc:AlternateContent>
-      </w:r>
-      <w:r>
-        <w:t>Module de test transmission données système embarqué</w:t>
-      </w:r>
-    </w:p>
-    <w:p>
-      <w:pPr>
-        <w:pStyle w:val="En-ttedetabledesmatires"/>
-        <w:rPr>
-          <w:color w:val="00B050"/>
-          <w:sz w:val="24"/>
-          <w:szCs w:val="24"/>
-        </w:rPr>
-      </w:pPr>
-    </w:p>
-    <w:p>
-      <w:pPr>
-        <w:pStyle w:val="En-ttedetabledesmatires"/>
-        <w:rPr>
-          <w:color w:val="00B050"/>
-        </w:rPr>
-      </w:pPr>
-      <w:r>
-        <w:rPr>
-          <w:noProof/>
-          <w:sz w:val="24"/>
-          <w:szCs w:val="24"/>
-        </w:rPr>
-        <mc:AlternateContent>
-          <mc:Choice Requires="wps">
-            <w:drawing>
-              <wp:anchor distT="0" distB="0" distL="114300" distR="114300" simplePos="0" relativeHeight="251707392" behindDoc="0" locked="0" layoutInCell="1" allowOverlap="1" wp14:anchorId="70F94C23" wp14:editId="40CBCC24">
-                <wp:simplePos x="0" y="0"/>
-                <wp:positionH relativeFrom="page">
-                  <wp:align>left</wp:align>
-                </wp:positionH>
-                <wp:positionV relativeFrom="paragraph">
-                  <wp:posOffset>474345</wp:posOffset>
-                </wp:positionV>
-                <wp:extent cx="7560310" cy="4162425"/>
-                <wp:effectExtent l="0" t="0" r="0" b="0"/>
-                <wp:wrapNone/>
-                <wp:docPr id="102" name="Zone de texte 102"/>
-                <wp:cNvGraphicFramePr/>
-                <a:graphic xmlns:a="http://schemas.openxmlformats.org/drawingml/2006/main">
-                  <a:graphicData uri="http://schemas.microsoft.com/office/word/2010/wordprocessingShape">
-                    <wps:wsp>
-                      <wps:cNvSpPr txBox="1"/>
-                      <wps:spPr>
-                        <a:xfrm>
-                          <a:off x="0" y="0"/>
-                          <a:ext cx="7560310" cy="4162425"/>
-                        </a:xfrm>
-                        <a:prstGeom prst="rect">
-                          <a:avLst/>
-                        </a:prstGeom>
-                        <a:noFill/>
-                        <a:ln w="6350">
-                          <a:noFill/>
-                        </a:ln>
-                      </wps:spPr>
-                      <wps:txbx>
-                        <w:txbxContent>
-                          <w:p>
-                            <w:pPr>
-                              <w:jc w:val="center"/>
-                            </w:pPr>
-                            <w:r>
-                              <w:rPr>
-                                <w:noProof/>
-                                <w:lang w:eastAsia="fr-FR"/>
-                              </w:rPr>
-                              <w:drawing>
-                                <wp:inline distT="0" distB="0" distL="0" distR="0" wp14:anchorId="67D7A111" wp14:editId="0B7DB27D">
-                                  <wp:extent cx="7355977" cy="4067175"/>
-                                  <wp:effectExtent l="0" t="0" r="0" b="0"/>
-                                  <wp:docPr id="104" name="Image 104"/>
-                                  <wp:cNvGraphicFramePr>
-                                    <a:graphicFrameLocks xmlns:a="http://schemas.openxmlformats.org/drawingml/2006/main" noChangeAspect="1"/>
-                                  </wp:cNvGraphicFramePr>
-                                  <a:graphic xmlns:a="http://schemas.openxmlformats.org/drawingml/2006/main">
-                                    <a:graphicData uri="http://schemas.openxmlformats.org/drawingml/2006/picture">
-                                      <pic:pic xmlns:pic="http://schemas.openxmlformats.org/drawingml/2006/picture">
-                                        <pic:nvPicPr>
-                                          <pic:cNvPr id="0" name="Picture 5"/>
-                                          <pic:cNvPicPr>
-                                            <a:picLocks noChangeAspect="1" noChangeArrowheads="1"/>
-                                          </pic:cNvPicPr>
-                                        </pic:nvPicPr>
-                                        <pic:blipFill>
-                                          <a:blip r:embed="rId42">
-                                            <a:extLst>
-                                              <a:ext uri="{28A0092B-C50C-407E-A947-70E740481C1C}">
-                                                <a14:useLocalDpi xmlns:a14="http://schemas.microsoft.com/office/drawing/2010/main" val="0"/>
-                                              </a:ext>
-                                            </a:extLst>
-                                          </a:blip>
-                                          <a:srcRect/>
-                                          <a:stretch>
-                                            <a:fillRect/>
-                                          </a:stretch>
-                                        </pic:blipFill>
-                                        <pic:spPr bwMode="auto">
-                                          <a:xfrm>
-                                            <a:off x="0" y="0"/>
-                                            <a:ext cx="7380993" cy="4081007"/>
-                                          </a:xfrm>
-                                          <a:prstGeom prst="rect">
-                                            <a:avLst/>
-                                          </a:prstGeom>
-                                          <a:noFill/>
-                                          <a:ln>
-                                            <a:noFill/>
-                                          </a:ln>
-                                        </pic:spPr>
-                                      </pic:pic>
-                                    </a:graphicData>
-                                  </a:graphic>
-                                </wp:inline>
-                              </w:drawing>
-                            </w:r>
-                          </w:p>
-                        </w:txbxContent>
-                      </wps:txbx>
-                      <wps:bodyPr rot="0" spcFirstLastPara="0" vertOverflow="overflow" horzOverflow="overflow" vert="horz" wrap="square" lIns="91440" tIns="45720" rIns="91440" bIns="45720" numCol="1" spcCol="0" rtlCol="0" fromWordArt="0" anchor="t" anchorCtr="0" forceAA="0" compatLnSpc="1">
-                        <a:prstTxWarp prst="textNoShape">
-                          <a:avLst/>
-                        </a:prstTxWarp>
-                        <a:noAutofit/>
-                      </wps:bodyPr>
-                    </wps:wsp>
-                  </a:graphicData>
-                </a:graphic>
-                <wp14:sizeRelH relativeFrom="margin">
-                  <wp14:pctWidth>0</wp14:pctWidth>
-                </wp14:sizeRelH>
-                <wp14:sizeRelV relativeFrom="margin">
-                  <wp14:pctHeight>0</wp14:pctHeight>
-                </wp14:sizeRelV>
-              </wp:anchor>
-            </w:drawing>
-          </mc:Choice>
-          <mc:Fallback>
-            <w:pict>
-              <v:shape w14:anchorId="70F94C23" id="Zone de texte 102" o:spid="_x0000_s1044" type="#_x0000_t202" style="position:absolute;margin-left:0;margin-top:37.35pt;width:595.3pt;height:327.75pt;z-index:251707392;visibility:visible;mso-wrap-style:square;mso-width-percent:0;mso-height-percent:0;mso-wrap-distance-left:9pt;mso-wrap-distance-top:0;mso-wrap-distance-right:9pt;mso-wrap-distance-bottom:0;mso-position-horizontal:left;mso-position-horizontal-relative:page;mso-position-vertical:absolute;mso-position-vertical-relative:text;mso-width-percent:0;mso-height-percent:0;mso-width-relative:margin;mso-height-relative:margin;v-text-anchor:top" o:gfxdata="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" filled="f" stroked="f" strokeweight=".5pt">
-                <v:textbox>
-                  <w:txbxContent>
-                    <w:p>
-                      <w:pPr>
-                        <w:jc w:val="center"/>
-                      </w:pPr>
-                      <w:r>
-                        <w:rPr>
-                          <w:noProof/>
-                          <w:lang w:eastAsia="fr-FR"/>
-                        </w:rPr>
-                        <w:drawing>
-                          <wp:inline distT="0" distB="0" distL="0" distR="0" wp14:anchorId="67D7A111" wp14:editId="0B7DB27D">
-                            <wp:extent cx="7355977" cy="4067175"/>
-                            <wp:effectExtent l="0" t="0" r="0" b="0"/>
-                            <wp:docPr id="104" name="Image 104"/>
-                            <wp:cNvGraphicFramePr>
-                              <a:graphicFrameLocks xmlns:a="http://schemas.openxmlformats.org/drawingml/2006/main" noChangeAspect="1"/>
-                            </wp:cNvGraphicFramePr>
-                            <a:graphic xmlns:a="http://schemas.openxmlformats.org/drawingml/2006/main">
-                              <a:graphicData uri="http://schemas.openxmlformats.org/drawingml/2006/picture">
-                                <pic:pic xmlns:pic="http://schemas.openxmlformats.org/drawingml/2006/picture">
-                                  <pic:nvPicPr>
-                                    <pic:cNvPr id="0" name="Picture 5"/>
-                                    <pic:cNvPicPr>
-                                      <a:picLocks noChangeAspect="1" noChangeArrowheads="1"/>
-                                    </pic:cNvPicPr>
-                                  </pic:nvPicPr>
-                                  <pic:blipFill>
-                                    <a:blip r:embed="rId43">
-                                      <a:extLst>
-                                        <a:ext uri="{28A0092B-C50C-407E-A947-70E740481C1C}">
-                                          <a14:useLocalDpi xmlns:a14="http://schemas.microsoft.com/office/drawing/2010/main" val="0"/>
-                                        </a:ext>
-                                      </a:extLst>
-                                    </a:blip>
-                                    <a:srcRect/>
-                                    <a:stretch>
-                                      <a:fillRect/>
-                                    </a:stretch>
-                                  </pic:blipFill>
-                                  <pic:spPr bwMode="auto">
-                                    <a:xfrm>
-                                      <a:off x="0" y="0"/>
-                                      <a:ext cx="7380993" cy="4081007"/>
-                                    </a:xfrm>
-                                    <a:prstGeom prst="rect">
-                                      <a:avLst/>
-                                    </a:prstGeom>
-                                    <a:noFill/>
-                                    <a:ln>
-                                      <a:noFill/>
-                                    </a:ln>
-                                  </pic:spPr>
-                                </pic:pic>
-                              </a:graphicData>
-                            </a:graphic>
-                          </wp:inline>
-                        </w:drawing>
-                      </w:r>
-                    </w:p>
-                  </w:txbxContent>
-                </v:textbox>
-                <w10:wrap anchorx="page"/>
-              </v:shape>
-            </w:pict>
-          </mc:Fallback>
-        </mc:AlternateContent>
-      </w:r>
-      <w:r>
-        <w:rPr>
-          <w:color w:val="00B050"/>
-        </w:rPr>
-        <w:t xml:space="preserve">Diagramme de séquence transmission données  </w:t>
-      </w:r>
-    </w:p>
-    <w:p>
-      <w:pPr>
-        <w:rPr>
-          <w:sz w:val="24"/>
-          <w:szCs w:val="24"/>
-        </w:rPr>
-      </w:pPr>
-    </w:p>
-    <w:p/>
-    <w:p/>
-    <w:p/>
-    <w:p/>
-    <w:p/>
-    <w:p/>
-    <w:p/>
-    <w:p/>
-    <w:p/>
-    <w:p/>
-    <w:p/>
-    <w:p>
-      <w:pPr>
-        <w:rPr>
-          <w:sz w:val="24"/>
-          <w:szCs w:val="24"/>
-          <w:lang w:eastAsia="fr-FR"/>
-        </w:rPr>
-      </w:pPr>
-    </w:p>
-    <w:p>
-      <w:pPr>
-        <w:rPr>
-          <w:sz w:val="24"/>
-          <w:szCs w:val="24"/>
-          <w:lang w:eastAsia="fr-FR"/>
-        </w:rPr>
-      </w:pPr>
-    </w:p>
-    <w:p>
-      <w:pPr>
-        <w:rPr>
-          <w:sz w:val="24"/>
-          <w:szCs w:val="24"/>
-          <w:lang w:eastAsia="fr-FR"/>
-        </w:rPr>
-      </w:pPr>
-    </w:p>
-    <w:p>
-      <w:pPr>
-        <w:rPr>
-          <w:sz w:val="24"/>
-          <w:szCs w:val="24"/>
-          <w:lang w:eastAsia="fr-FR"/>
-        </w:rPr>
-      </w:pPr>
-    </w:p>
-    <w:p>
-      <w:pPr>
-        <w:rPr>
-          <w:sz w:val="24"/>
-          <w:szCs w:val="24"/>
-          <w:lang w:eastAsia="fr-FR"/>
-        </w:rPr>
-      </w:pPr>
-    </w:p>
-    <w:p>
-      <w:pPr>
-        <w:rPr>
-          <w:sz w:val="24"/>
-          <w:szCs w:val="24"/>
-          <w:lang w:eastAsia="fr-FR"/>
-        </w:rPr>
-      </w:pPr>
-    </w:p>
-    <w:p>
-      <w:pPr>
-        <w:rPr>
-          <w:sz w:val="24"/>
-          <w:szCs w:val="24"/>
-          <w:lang w:eastAsia="fr-FR"/>
-        </w:rPr>
-      </w:pPr>
-    </w:p>
-    <w:p>
-      <w:pPr>
-        <w:rPr>
-          <w:sz w:val="24"/>
-          <w:szCs w:val="24"/>
-          <w:lang w:eastAsia="fr-FR"/>
-        </w:rPr>
-      </w:pPr>
-    </w:p>
-    <w:p>
-      <w:pPr>
-        <w:rPr>
-          <w:sz w:val="24"/>
-          <w:szCs w:val="24"/>
-          <w:lang w:eastAsia="fr-FR"/>
-        </w:rPr>
-      </w:pPr>
-    </w:p>
-    <w:p>
-      <w:pPr>
-        <w:rPr>
-          <w:sz w:val="24"/>
-          <w:szCs w:val="24"/>
-          <w:lang w:eastAsia="fr-FR"/>
-        </w:rPr>
-      </w:pPr>
-    </w:p>
-    <w:p>
-      <w:pPr>
-        <w:rPr>
-          <w:sz w:val="24"/>
-          <w:szCs w:val="24"/>
-          <w:lang w:eastAsia="fr-FR"/>
-        </w:rPr>
-      </w:pPr>
-    </w:p>
-    <w:p>
-      <w:pPr>
-        <w:rPr>
-          <w:sz w:val="24"/>
-          <w:szCs w:val="24"/>
-          <w:lang w:eastAsia="fr-FR"/>
-        </w:rPr>
-      </w:pPr>
-    </w:p>
-    <w:p>
-      <w:pPr>
-        <w:rPr>
-          <w:sz w:val="24"/>
-          <w:szCs w:val="24"/>
-          <w:lang w:eastAsia="fr-FR"/>
-        </w:rPr>
-      </w:pPr>
-    </w:p>
-    <w:p>
-      <w:pPr>
-        <w:rPr>
-          <w:sz w:val="24"/>
-          <w:szCs w:val="24"/>
-          <w:lang w:eastAsia="fr-FR"/>
-        </w:rPr>
-      </w:pPr>
-    </w:p>
-    <w:p>
-      <w:pPr>
-        <w:pStyle w:val="En-ttedetabledesmatires"/>
-      </w:pPr>
-      <w:r>
-        <w:rPr>
-          <w:noProof/>
-        </w:rPr>
-        <w:lastRenderedPageBreak/>
-        <mc:AlternateContent>
-          <mc:Choice Requires="wps">
-            <w:drawing>
-              <wp:anchor distT="0" distB="0" distL="114300" distR="114300" simplePos="0" relativeHeight="251709440" behindDoc="0" locked="0" layoutInCell="1" allowOverlap="1" wp14:anchorId="760CC608" wp14:editId="63162AFF">
-                <wp:simplePos x="0" y="0"/>
-                <wp:positionH relativeFrom="column">
-                  <wp:posOffset>-91440</wp:posOffset>
-                </wp:positionH>
-                <wp:positionV relativeFrom="paragraph">
-                  <wp:posOffset>290195</wp:posOffset>
-                </wp:positionV>
-                <wp:extent cx="6233160" cy="0"/>
-                <wp:effectExtent l="0" t="0" r="0" b="0"/>
-                <wp:wrapNone/>
-                <wp:docPr id="105" name="Connecteur droit 105"/>
-                <wp:cNvGraphicFramePr/>
-                <a:graphic xmlns:a="http://schemas.openxmlformats.org/drawingml/2006/main">
-                  <a:graphicData uri="http://schemas.microsoft.com/office/word/2010/wordprocessingShape">
-                    <wps:wsp>
-                      <wps:cNvCnPr/>
-                      <wps:spPr>
-                        <a:xfrm>
-                          <a:off x="0" y="0"/>
-                          <a:ext cx="6233160" cy="0"/>
-                        </a:xfrm>
-                        <a:prstGeom prst="line">
-                          <a:avLst/>
-                        </a:prstGeom>
-                        <a:ln w="12700">
-                          <a:solidFill>
-                            <a:schemeClr val="accent1">
-                              <a:lumMod val="75000"/>
-                            </a:schemeClr>
-                          </a:solidFill>
-                        </a:ln>
-                      </wps:spPr>
-                      <wps:style>
-                        <a:lnRef idx="1">
-                          <a:schemeClr val="accent1"/>
-                        </a:lnRef>
-                        <a:fillRef idx="0">
-                          <a:schemeClr val="accent1"/>
-                        </a:fillRef>
-                        <a:effectRef idx="0">
-                          <a:schemeClr val="accent1"/>
-                        </a:effectRef>
-                        <a:fontRef idx="minor">
-                          <a:schemeClr val="tx1"/>
-                        </a:fontRef>
-                      </wps:style>
-                      <wps:bodyPr/>
-                    </wps:wsp>
-                  </a:graphicData>
-                </a:graphic>
-                <wp14:sizeRelH relativeFrom="margin">
-                  <wp14:pctWidth>0</wp14:pctWidth>
-                </wp14:sizeRelH>
-                <wp14:sizeRelV relativeFrom="margin">
-                  <wp14:pctHeight>0</wp14:pctHeight>
-                </wp14:sizeRelV>
-              </wp:anchor>
-            </w:drawing>
-          </mc:Choice>
-          <mc:Fallback xmlns:cx1="http://schemas.microsoft.com/office/drawing/2015/9/8/chartex" xmlns:cx2="http://schemas.microsoft.com/office/drawing/2015/10/21/chartex" xmlns:cx3="http://schemas.microsoft.com/office/drawing/2016/5/9/chartex" xmlns:cx4="http://schemas.microsoft.com/office/drawing/2016/5/10/chartex" xmlns:cx5="http://schemas.microsoft.com/office/drawing/2016/5/11/chartex" xmlns:cx6="http://schemas.microsoft.com/office/drawing/2016/5/12/chartex" xmlns:cx7="http://schemas.microsoft.com/office/drawing/2016/5/13/chartex" xmlns:cx8="http://schemas.microsoft.com/office/drawing/2016/5/14/chartex" xmlns:aink="http://schemas.microsoft.com/office/drawing/2016/ink" xmlns:am3d="http://schemas.microsoft.com/office/drawing/2017/model3d" xmlns:w16cid="http://schemas.microsoft.com/office/word/2016/wordml/cid">
-            <w:pict>
-              <v:line w14:anchorId="60CFEC1A" id="Connecteur droit 105" o:spid="_x0000_s1026" style="position:absolute;z-index:251709440;visibility:visible;mso-wrap-style:square;mso-width-percent:0;mso-height-percent:0;mso-wrap-distance-left:9pt;mso-wrap-distance-top:0;mso-wrap-distance-right:9pt;mso-wrap-distance-bottom:0;mso-position-horizontal:absolute;mso-position-horizontal-relative:text;mso-position-vertical:absolute;mso-position-vertical-relative:text;mso-width-percent:0;mso-height-percent:0;mso-width-relative:margin;mso-height-relative:margin" from="-7.2pt,22.85pt" to="483.6pt,22.85pt" o:gfxdata="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" strokecolor="#2f5496 [2404]" strokeweight="1pt">
-                <v:stroke joinstyle="miter"/>
-              </v:line>
-            </w:pict>
-          </mc:Fallback>
-        </mc:AlternateContent>
-      </w:r>
-      <w:r>
-        <w:t xml:space="preserve">Module de test </w:t>
-      </w:r>
-      <w:r>
-        <w:t>réception d’anomalie système embarqué</w:t>
-      </w:r>
-    </w:p>
-    <w:p>
-      <w:pPr>
-        <w:rPr>
-          <w:sz w:val="24"/>
-          <w:szCs w:val="24"/>
-          <w:lang w:eastAsia="fr-FR"/>
-        </w:rPr>
-      </w:pPr>
-    </w:p>
-    <w:p>
-      <w:pPr>
-        <w:pStyle w:val="En-ttedetabledesmatires"/>
-        <w:rPr>
-          <w:color w:val="00B050"/>
-        </w:rPr>
-      </w:pPr>
-      <w:r>
-        <w:rPr>
-          <w:noProof/>
-          <w:sz w:val="24"/>
-          <w:szCs w:val="24"/>
-        </w:rPr>
-        <mc:AlternateContent>
-          <mc:Choice Requires="wps">
-            <w:drawing>
-              <wp:anchor distT="0" distB="0" distL="114300" distR="114300" simplePos="0" relativeHeight="251711488" behindDoc="0" locked="0" layoutInCell="1" allowOverlap="1" wp14:anchorId="0B97D5CA" wp14:editId="5AF16672">
-                <wp:simplePos x="0" y="0"/>
-                <wp:positionH relativeFrom="page">
-                  <wp:align>left</wp:align>
-                </wp:positionH>
-                <wp:positionV relativeFrom="paragraph">
-                  <wp:posOffset>474345</wp:posOffset>
-                </wp:positionV>
-                <wp:extent cx="7560310" cy="4162425"/>
-                <wp:effectExtent l="0" t="0" r="0" b="0"/>
-                <wp:wrapNone/>
-                <wp:docPr id="113" name="Zone de texte 113"/>
-                <wp:cNvGraphicFramePr/>
-                <a:graphic xmlns:a="http://schemas.openxmlformats.org/drawingml/2006/main">
-                  <a:graphicData uri="http://schemas.microsoft.com/office/word/2010/wordprocessingShape">
-                    <wps:wsp>
-                      <wps:cNvSpPr txBox="1"/>
-                      <wps:spPr>
-                        <a:xfrm>
-                          <a:off x="0" y="0"/>
-                          <a:ext cx="7560310" cy="4162425"/>
-                        </a:xfrm>
-                        <a:prstGeom prst="rect">
-                          <a:avLst/>
-                        </a:prstGeom>
-                        <a:noFill/>
-                        <a:ln w="6350">
-                          <a:noFill/>
-                        </a:ln>
-                      </wps:spPr>
-                      <wps:txbx>
-                        <w:txbxContent>
-                          <w:p>
-                            <w:pPr>
-                              <w:jc w:val="center"/>
-                            </w:pPr>
-                            <w:r>
-                              <w:rPr>
-                                <w:noProof/>
-                                <w:lang w:eastAsia="fr-FR"/>
-                              </w:rPr>
-                              <w:drawing>
-                                <wp:inline distT="0" distB="0" distL="0" distR="0" wp14:anchorId="58A0E730" wp14:editId="743471E5">
-                                  <wp:extent cx="7405781" cy="4191000"/>
-                                  <wp:effectExtent l="0" t="0" r="5080" b="0"/>
-                                  <wp:docPr id="115" name="Image 115"/>
-                                  <wp:cNvGraphicFramePr>
-                                    <a:graphicFrameLocks xmlns:a="http://schemas.openxmlformats.org/drawingml/2006/main" noChangeAspect="1"/>
-                                  </wp:cNvGraphicFramePr>
-                                  <a:graphic xmlns:a="http://schemas.openxmlformats.org/drawingml/2006/main">
-                                    <a:graphicData uri="http://schemas.openxmlformats.org/drawingml/2006/picture">
-                                      <pic:pic xmlns:pic="http://schemas.openxmlformats.org/drawingml/2006/picture">
-                                        <pic:nvPicPr>
-                                          <pic:cNvPr id="0" name="Picture 7"/>
-                                          <pic:cNvPicPr>
-                                            <a:picLocks noChangeAspect="1" noChangeArrowheads="1"/>
-                                          </pic:cNvPicPr>
-                                        </pic:nvPicPr>
-                                        <pic:blipFill>
-                                          <a:blip r:embed="rId44">
-                                            <a:extLst>
-                                              <a:ext uri="{28A0092B-C50C-407E-A947-70E740481C1C}">
-                                                <a14:useLocalDpi xmlns:a14="http://schemas.microsoft.com/office/drawing/2010/main" val="0"/>
-                                              </a:ext>
-                                            </a:extLst>
-                                          </a:blip>
-                                          <a:srcRect/>
-                                          <a:stretch>
-                                            <a:fillRect/>
-                                          </a:stretch>
-                                        </pic:blipFill>
-                                        <pic:spPr bwMode="auto">
-                                          <a:xfrm>
-                                            <a:off x="0" y="0"/>
-                                            <a:ext cx="7411030" cy="4193971"/>
-                                          </a:xfrm>
-                                          <a:prstGeom prst="rect">
-                                            <a:avLst/>
-                                          </a:prstGeom>
-                                          <a:noFill/>
-                                          <a:ln>
-                                            <a:noFill/>
-                                          </a:ln>
-                                        </pic:spPr>
-                                      </pic:pic>
-                                    </a:graphicData>
-                                  </a:graphic>
-                                </wp:inline>
-                              </w:drawing>
-                            </w:r>
-                          </w:p>
-                        </w:txbxContent>
-                      </wps:txbx>
-                      <wps:bodyPr rot="0" spcFirstLastPara="0" vertOverflow="overflow" horzOverflow="overflow" vert="horz" wrap="square" lIns="91440" tIns="45720" rIns="91440" bIns="45720" numCol="1" spcCol="0" rtlCol="0" fromWordArt="0" anchor="t" anchorCtr="0" forceAA="0" compatLnSpc="1">
-                        <a:prstTxWarp prst="textNoShape">
-                          <a:avLst/>
-                        </a:prstTxWarp>
-                        <a:noAutofit/>
-                      </wps:bodyPr>
-                    </wps:wsp>
-                  </a:graphicData>
-                </a:graphic>
-                <wp14:sizeRelH relativeFrom="margin">
-                  <wp14:pctWidth>0</wp14:pctWidth>
-                </wp14:sizeRelH>
-                <wp14:sizeRelV relativeFrom="margin">
-                  <wp14:pctHeight>0</wp14:pctHeight>
-                </wp14:sizeRelV>
-              </wp:anchor>
-            </w:drawing>
-          </mc:Choice>
-          <mc:Fallback>
-            <w:pict>
-              <v:shape w14:anchorId="0B97D5CA" id="Zone de texte 113" o:spid="_x0000_s1045" type="#_x0000_t202" style="position:absolute;margin-left:0;margin-top:37.35pt;width:595.3pt;height:327.75pt;z-index:251711488;visibility:visible;mso-wrap-style:square;mso-width-percent:0;mso-height-percent:0;mso-wrap-distance-left:9pt;mso-wrap-distance-top:0;mso-wrap-distance-right:9pt;mso-wrap-distance-bottom:0;mso-position-horizontal:left;mso-position-horizontal-relative:page;mso-position-vertical:absolute;mso-position-vertical-relative:text;mso-width-percent:0;mso-height-percent:0;mso-width-relative:margin;mso-height-relative:margin;v-text-anchor:top" o:gfxdata="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" filled="f" stroked="f" strokeweight=".5pt">
-                <v:textbox>
-                  <w:txbxContent>
-                    <w:p>
-                      <w:pPr>
-                        <w:jc w:val="center"/>
-                      </w:pPr>
-                      <w:r>
-                        <w:rPr>
-                          <w:noProof/>
-                          <w:lang w:eastAsia="fr-FR"/>
-                        </w:rPr>
-                        <w:drawing>
-                          <wp:inline distT="0" distB="0" distL="0" distR="0" wp14:anchorId="58A0E730" wp14:editId="743471E5">
-                            <wp:extent cx="7405781" cy="4191000"/>
-                            <wp:effectExtent l="0" t="0" r="5080" b="0"/>
-                            <wp:docPr id="115" name="Image 115"/>
-                            <wp:cNvGraphicFramePr>
-                              <a:graphicFrameLocks xmlns:a="http://schemas.openxmlformats.org/drawingml/2006/main" noChangeAspect="1"/>
-                            </wp:cNvGraphicFramePr>
-                            <a:graphic xmlns:a="http://schemas.openxmlformats.org/drawingml/2006/main">
-                              <a:graphicData uri="http://schemas.openxmlformats.org/drawingml/2006/picture">
-                                <pic:pic xmlns:pic="http://schemas.openxmlformats.org/drawingml/2006/picture">
-                                  <pic:nvPicPr>
-                                    <pic:cNvPr id="0" name="Picture 7"/>
-                                    <pic:cNvPicPr>
-                                      <a:picLocks noChangeAspect="1" noChangeArrowheads="1"/>
-                                    </pic:cNvPicPr>
-                                  </pic:nvPicPr>
-                                  <pic:blipFill>
-                                    <a:blip r:embed="rId45">
-                                      <a:extLst>
-                                        <a:ext uri="{28A0092B-C50C-407E-A947-70E740481C1C}">
-                                          <a14:useLocalDpi xmlns:a14="http://schemas.microsoft.com/office/drawing/2010/main" val="0"/>
-                                        </a:ext>
-                                      </a:extLst>
-                                    </a:blip>
-                                    <a:srcRect/>
-                                    <a:stretch>
-                                      <a:fillRect/>
-                                    </a:stretch>
-                                  </pic:blipFill>
-                                  <pic:spPr bwMode="auto">
-                                    <a:xfrm>
-                                      <a:off x="0" y="0"/>
-                                      <a:ext cx="7411030" cy="4193971"/>
-                                    </a:xfrm>
-                                    <a:prstGeom prst="rect">
-                                      <a:avLst/>
-                                    </a:prstGeom>
-                                    <a:noFill/>
-                                    <a:ln>
-                                      <a:noFill/>
-                                    </a:ln>
-                                  </pic:spPr>
-                                </pic:pic>
-                              </a:graphicData>
-                            </a:graphic>
-                          </wp:inline>
-                        </w:drawing>
-                      </w:r>
-                    </w:p>
-                  </w:txbxContent>
-                </v:textbox>
-                <w10:wrap anchorx="page"/>
-              </v:shape>
-            </w:pict>
-          </mc:Fallback>
-        </mc:AlternateContent>
-      </w:r>
-      <w:r>
-        <w:rPr>
-          <w:color w:val="00B050"/>
-        </w:rPr>
-        <w:t>Diagramme de séquence réception d’</w:t>
-      </w:r>
-      <w:r>
-        <w:rPr>
-          <w:color w:val="00B050"/>
-        </w:rPr>
-        <w:t>anomalie</w:t>
-      </w:r>
-      <w:r>
-        <w:rPr>
-          <w:color w:val="00B050"/>
-        </w:rPr>
-        <w:t xml:space="preserve">  </w:t>
-      </w:r>
-    </w:p>
-    <w:p>
-      <w:pPr>
-        <w:rPr>
-          <w:sz w:val="24"/>
-          <w:szCs w:val="24"/>
-          <w:lang w:eastAsia="fr-FR"/>
-        </w:rPr>
-      </w:pPr>
-    </w:p>
-    <w:p>
-      <w:pPr>
-        <w:rPr>
-          <w:sz w:val="24"/>
-          <w:szCs w:val="24"/>
-          <w:lang w:eastAsia="fr-FR"/>
-        </w:rPr>
-      </w:pPr>
-    </w:p>
-    <w:p>
-      <w:pPr>
-        <w:rPr>
-          <w:sz w:val="24"/>
-          <w:szCs w:val="24"/>
-          <w:lang w:eastAsia="fr-FR"/>
-        </w:rPr>
-      </w:pPr>
-    </w:p>
-    <w:p>
-      <w:pPr>
-        <w:rPr>
-          <w:sz w:val="24"/>
-          <w:szCs w:val="24"/>
-          <w:lang w:eastAsia="fr-FR"/>
-        </w:rPr>
-      </w:pPr>
-    </w:p>
-    <w:p>
-      <w:pPr>
-        <w:rPr>
-          <w:sz w:val="24"/>
-          <w:szCs w:val="24"/>
-          <w:lang w:eastAsia="fr-FR"/>
-        </w:rPr>
-      </w:pPr>
-    </w:p>
-    <w:p>
-      <w:pPr>
-        <w:rPr>
-          <w:sz w:val="24"/>
-          <w:szCs w:val="24"/>
-          <w:lang w:eastAsia="fr-FR"/>
-        </w:rPr>
-      </w:pPr>
-    </w:p>
-    <w:p>
-      <w:pPr>
-        <w:rPr>
-          <w:sz w:val="24"/>
-          <w:szCs w:val="24"/>
-          <w:lang w:eastAsia="fr-FR"/>
-        </w:rPr>
-      </w:pPr>
-    </w:p>
-    <w:p>
-      <w:pPr>
-        <w:rPr>
-          <w:sz w:val="24"/>
-          <w:szCs w:val="24"/>
-          <w:lang w:eastAsia="fr-FR"/>
-        </w:rPr>
-      </w:pPr>
-    </w:p>
-    <w:p>
-      <w:pPr>
-        <w:rPr>
-          <w:sz w:val="24"/>
-          <w:szCs w:val="24"/>
-          <w:lang w:eastAsia="fr-FR"/>
-        </w:rPr>
-      </w:pPr>
-    </w:p>
-    <w:p>
-      <w:pPr>
-        <w:rPr>
-          <w:sz w:val="24"/>
-          <w:szCs w:val="24"/>
-          <w:lang w:eastAsia="fr-FR"/>
-        </w:rPr>
-      </w:pPr>
-    </w:p>
-    <w:p>
-      <w:pPr>
-        <w:rPr>
-          <w:sz w:val="24"/>
-          <w:szCs w:val="24"/>
-          <w:lang w:eastAsia="fr-FR"/>
-        </w:rPr>
-      </w:pPr>
-    </w:p>
-    <w:p>
-      <w:pPr>
-        <w:rPr>
-          <w:sz w:val="24"/>
-          <w:szCs w:val="24"/>
-          <w:lang w:eastAsia="fr-FR"/>
-        </w:rPr>
-      </w:pPr>
-    </w:p>
-    <w:p>
-      <w:pPr>
-        <w:rPr>
-          <w:sz w:val="24"/>
-          <w:szCs w:val="24"/>
-          <w:lang w:eastAsia="fr-FR"/>
-        </w:rPr>
-      </w:pPr>
-    </w:p>
-    <w:p>
-      <w:pPr>
-        <w:rPr>
-          <w:sz w:val="24"/>
-          <w:szCs w:val="24"/>
-          <w:lang w:eastAsia="fr-FR"/>
-        </w:rPr>
-      </w:pPr>
-    </w:p>
-    <w:p>
-      <w:pPr>
-        <w:rPr>
-          <w:sz w:val="24"/>
-          <w:szCs w:val="24"/>
-          <w:lang w:eastAsia="fr-FR"/>
-        </w:rPr>
-      </w:pPr>
-    </w:p>
-    <w:p>
-      <w:pPr>
-        <w:rPr>
-          <w:sz w:val="24"/>
-          <w:szCs w:val="24"/>
-          <w:lang w:eastAsia="fr-FR"/>
-        </w:rPr>
-      </w:pPr>
-    </w:p>
-    <w:p>
-      <w:pPr>
-        <w:rPr>
-          <w:sz w:val="24"/>
-          <w:szCs w:val="24"/>
-          <w:lang w:eastAsia="fr-FR"/>
-        </w:rPr>
-      </w:pPr>
-    </w:p>
-    <w:p>
-      <w:pPr>
-        <w:rPr>
-          <w:sz w:val="24"/>
-          <w:szCs w:val="24"/>
-          <w:lang w:eastAsia="fr-FR"/>
-        </w:rPr>
-      </w:pPr>
-    </w:p>
-    <w:p>
-      <w:pPr>
-        <w:rPr>
-          <w:sz w:val="24"/>
-          <w:szCs w:val="24"/>
-          <w:lang w:eastAsia="fr-FR"/>
-        </w:rPr>
-      </w:pPr>
-    </w:p>
-    <w:p>
-      <w:pPr>
-        <w:rPr>
-          <w:sz w:val="24"/>
-          <w:szCs w:val="24"/>
-          <w:lang w:eastAsia="fr-FR"/>
-        </w:rPr>
-      </w:pPr>
-    </w:p>
-    <w:p>
-      <w:pPr>
-        <w:rPr>
-          <w:sz w:val="24"/>
-          <w:szCs w:val="24"/>
-          <w:lang w:eastAsia="fr-FR"/>
-        </w:rPr>
-      </w:pPr>
-    </w:p>
-    <w:p>
-      <w:pPr>
-        <w:rPr>
-          <w:sz w:val="24"/>
-          <w:szCs w:val="24"/>
-          <w:lang w:eastAsia="fr-FR"/>
-        </w:rPr>
-      </w:pPr>
-    </w:p>
-    <w:p>
-      <w:pPr>
-        <w:rPr>
-          <w:sz w:val="24"/>
-          <w:szCs w:val="24"/>
-          <w:lang w:eastAsia="fr-FR"/>
-        </w:rPr>
-      </w:pPr>
-    </w:p>
-    <w:p>
-      <w:pPr>
-        <w:rPr>
-          <w:sz w:val="24"/>
-          <w:szCs w:val="24"/>
-          <w:lang w:eastAsia="fr-FR"/>
-        </w:rPr>
-      </w:pPr>
-    </w:p>
-    <w:p>
-      <w:pPr>
-        <w:rPr>
-          <w:sz w:val="24"/>
-          <w:szCs w:val="24"/>
-          <w:lang w:eastAsia="fr-FR"/>
-        </w:rPr>
-      </w:pPr>
-    </w:p>
-    <w:p>
-      <w:pPr>
-        <w:rPr>
-          <w:sz w:val="24"/>
-          <w:szCs w:val="24"/>
-          <w:lang w:eastAsia="fr-FR"/>
-        </w:rPr>
-      </w:pPr>
-    </w:p>
-    <w:p>
-      <w:pPr>
-        <w:pStyle w:val="En-ttedetabledesmatires"/>
-      </w:pPr>
-      <w:r>
-        <w:rPr>
-          <w:noProof/>
-        </w:rPr>
-        <w:lastRenderedPageBreak/>
-        <mc:AlternateContent>
-          <mc:Choice Requires="wps">
-            <w:drawing>
-              <wp:anchor distT="0" distB="0" distL="114300" distR="114300" simplePos="0" relativeHeight="251713536" behindDoc="0" locked="0" layoutInCell="1" allowOverlap="1" wp14:anchorId="60D0CD09" wp14:editId="63AC1763">
-                <wp:simplePos x="0" y="0"/>
-                <wp:positionH relativeFrom="column">
-                  <wp:posOffset>-91440</wp:posOffset>
-                </wp:positionH>
-                <wp:positionV relativeFrom="paragraph">
-                  <wp:posOffset>290195</wp:posOffset>
-                </wp:positionV>
-                <wp:extent cx="6233160" cy="0"/>
-                <wp:effectExtent l="0" t="0" r="0" b="0"/>
-                <wp:wrapNone/>
-                <wp:docPr id="116" name="Connecteur droit 116"/>
-                <wp:cNvGraphicFramePr/>
-                <a:graphic xmlns:a="http://schemas.openxmlformats.org/drawingml/2006/main">
-                  <a:graphicData uri="http://schemas.microsoft.com/office/word/2010/wordprocessingShape">
-                    <wps:wsp>
-                      <wps:cNvCnPr/>
-                      <wps:spPr>
-                        <a:xfrm>
-                          <a:off x="0" y="0"/>
-                          <a:ext cx="6233160" cy="0"/>
-                        </a:xfrm>
-                        <a:prstGeom prst="line">
-                          <a:avLst/>
-                        </a:prstGeom>
-                        <a:ln w="12700">
-                          <a:solidFill>
-                            <a:schemeClr val="accent1">
-                              <a:lumMod val="75000"/>
-                            </a:schemeClr>
-                          </a:solidFill>
-                        </a:ln>
-                      </wps:spPr>
-                      <wps:style>
-                        <a:lnRef idx="1">
-                          <a:schemeClr val="accent1"/>
-                        </a:lnRef>
-                        <a:fillRef idx="0">
-                          <a:schemeClr val="accent1"/>
-                        </a:fillRef>
-                        <a:effectRef idx="0">
-                          <a:schemeClr val="accent1"/>
-                        </a:effectRef>
-                        <a:fontRef idx="minor">
-                          <a:schemeClr val="tx1"/>
-                        </a:fontRef>
-                      </wps:style>
-                      <wps:bodyPr/>
-                    </wps:wsp>
-                  </a:graphicData>
-                </a:graphic>
-                <wp14:sizeRelH relativeFrom="margin">
-                  <wp14:pctWidth>0</wp14:pctWidth>
-                </wp14:sizeRelH>
-                <wp14:sizeRelV relativeFrom="margin">
-                  <wp14:pctHeight>0</wp14:pctHeight>
-                </wp14:sizeRelV>
-              </wp:anchor>
-            </w:drawing>
-          </mc:Choice>
-          <mc:Fallback xmlns:cx1="http://schemas.microsoft.com/office/drawing/2015/9/8/chartex" xmlns:cx2="http://schemas.microsoft.com/office/drawing/2015/10/21/chartex" xmlns:cx3="http://schemas.microsoft.com/office/drawing/2016/5/9/chartex" xmlns:cx4="http://schemas.microsoft.com/office/drawing/2016/5/10/chartex" xmlns:cx5="http://schemas.microsoft.com/office/drawing/2016/5/11/chartex" xmlns:cx6="http://schemas.microsoft.com/office/drawing/2016/5/12/chartex" xmlns:cx7="http://schemas.microsoft.com/office/drawing/2016/5/13/chartex" xmlns:cx8="http://schemas.microsoft.com/office/drawing/2016/5/14/chartex" xmlns:aink="http://schemas.microsoft.com/office/drawing/2016/ink" xmlns:am3d="http://schemas.microsoft.com/office/drawing/2017/model3d" xmlns:w16cid="http://schemas.microsoft.com/office/word/2016/wordml/cid">
-            <w:pict>
-              <v:line w14:anchorId="00B0D2F3" id="Connecteur droit 116" o:spid="_x0000_s1026" style="position:absolute;z-index:251713536;visibility:visible;mso-wrap-style:square;mso-width-percent:0;mso-height-percent:0;mso-wrap-distance-left:9pt;mso-wrap-distance-top:0;mso-wrap-distance-right:9pt;mso-wrap-distance-bottom:0;mso-position-horizontal:absolute;mso-position-horizontal-relative:text;mso-position-vertical:absolute;mso-position-vertical-relative:text;mso-width-percent:0;mso-height-percent:0;mso-width-relative:margin;mso-height-relative:margin" from="-7.2pt,22.85pt" to="483.6pt,22.85pt" o:gfxdata="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" strokecolor="#2f5496 [2404]" strokeweight="1pt">
-                <v:stroke joinstyle="miter"/>
-              </v:line>
-            </w:pict>
-          </mc:Fallback>
-        </mc:AlternateContent>
-      </w:r>
-      <w:r>
-        <w:t>Module de test réception détection d’anomalie système embarqué</w:t>
-      </w:r>
-    </w:p>
-    <w:p>
-      <w:pPr>
-        <w:rPr>
-          <w:sz w:val="24"/>
-          <w:szCs w:val="24"/>
-          <w:lang w:eastAsia="fr-FR"/>
-        </w:rPr>
-      </w:pPr>
-    </w:p>
-    <w:p>
-      <w:pPr>
-        <w:pStyle w:val="En-ttedetabledesmatires"/>
-        <w:rPr>
-          <w:color w:val="00B050"/>
-        </w:rPr>
-      </w:pPr>
-      <w:r>
-        <w:rPr>
-          <w:color w:val="00B050"/>
-        </w:rPr>
-        <w:t>Diagramme de séquence détection d’anomalie</w:t>
-      </w:r>
-    </w:p>
-    <w:p>
-      <w:pPr>
-        <w:rPr>
-          <w:sz w:val="24"/>
-          <w:szCs w:val="24"/>
-          <w:lang w:eastAsia="fr-FR"/>
-        </w:rPr>
-      </w:pPr>
-      <w:r>
-        <w:rPr>
-          <w:noProof/>
-          <w:sz w:val="24"/>
-          <w:szCs w:val="24"/>
-          <w:lang w:eastAsia="fr-FR"/>
-        </w:rPr>
-        <mc:AlternateContent>
-          <mc:Choice Requires="wps">
-            <w:drawing>
-              <wp:anchor distT="0" distB="0" distL="114300" distR="114300" simplePos="0" relativeHeight="251715584" behindDoc="0" locked="0" layoutInCell="1" allowOverlap="1" wp14:anchorId="67CFA6E1" wp14:editId="77B57D79">
-                <wp:simplePos x="0" y="0"/>
-                <wp:positionH relativeFrom="page">
-                  <wp:align>left</wp:align>
-                </wp:positionH>
-                <wp:positionV relativeFrom="paragraph">
-                  <wp:posOffset>154940</wp:posOffset>
-                </wp:positionV>
-                <wp:extent cx="7560310" cy="4572000"/>
-                <wp:effectExtent l="0" t="0" r="0" b="0"/>
-                <wp:wrapNone/>
-                <wp:docPr id="117" name="Zone de texte 117"/>
-                <wp:cNvGraphicFramePr/>
-                <a:graphic xmlns:a="http://schemas.openxmlformats.org/drawingml/2006/main">
-                  <a:graphicData uri="http://schemas.microsoft.com/office/word/2010/wordprocessingShape">
-                    <wps:wsp>
-                      <wps:cNvSpPr txBox="1"/>
-                      <wps:spPr>
-                        <a:xfrm>
-                          <a:off x="0" y="0"/>
-                          <a:ext cx="7560310" cy="4572000"/>
-                        </a:xfrm>
-                        <a:prstGeom prst="rect">
-                          <a:avLst/>
-                        </a:prstGeom>
-                        <a:noFill/>
-                        <a:ln w="6350">
-                          <a:noFill/>
-                        </a:ln>
-                      </wps:spPr>
-                      <wps:txbx>
-                        <w:txbxContent>
-                          <w:p>
-                            <w:pPr>
-                              <w:jc w:val="center"/>
-                            </w:pPr>
-                            <w:r>
-                              <w:rPr>
-                                <w:noProof/>
-                                <w:lang w:eastAsia="fr-FR"/>
-                              </w:rPr>
-                              <w:drawing>
-                                <wp:inline distT="0" distB="0" distL="0" distR="0" wp14:anchorId="5638463C" wp14:editId="01D46326">
-                                  <wp:extent cx="7381948" cy="4505325"/>
-                                  <wp:effectExtent l="0" t="0" r="9525" b="0"/>
-                                  <wp:docPr id="120" name="Image 120"/>
-                                  <wp:cNvGraphicFramePr>
-                                    <a:graphicFrameLocks xmlns:a="http://schemas.openxmlformats.org/drawingml/2006/main" noChangeAspect="1"/>
-                                  </wp:cNvGraphicFramePr>
-                                  <a:graphic xmlns:a="http://schemas.openxmlformats.org/drawingml/2006/main">
-                                    <a:graphicData uri="http://schemas.openxmlformats.org/drawingml/2006/picture">
-                                      <pic:pic xmlns:pic="http://schemas.openxmlformats.org/drawingml/2006/picture">
-                                        <pic:nvPicPr>
-                                          <pic:cNvPr id="0" name="Picture 9"/>
-                                          <pic:cNvPicPr>
-                                            <a:picLocks noChangeAspect="1" noChangeArrowheads="1"/>
-                                          </pic:cNvPicPr>
-                                        </pic:nvPicPr>
-                                        <pic:blipFill>
-                                          <a:blip r:embed="rId46">
-                                            <a:extLst>
-                                              <a:ext uri="{28A0092B-C50C-407E-A947-70E740481C1C}">
-                                                <a14:useLocalDpi xmlns:a14="http://schemas.microsoft.com/office/drawing/2010/main" val="0"/>
-                                              </a:ext>
-                                            </a:extLst>
-                                          </a:blip>
-                                          <a:srcRect/>
-                                          <a:stretch>
-                                            <a:fillRect/>
-                                          </a:stretch>
-                                        </pic:blipFill>
-                                        <pic:spPr bwMode="auto">
-                                          <a:xfrm>
-                                            <a:off x="0" y="0"/>
-                                            <a:ext cx="7404034" cy="4518805"/>
-                                          </a:xfrm>
-                                          <a:prstGeom prst="rect">
-                                            <a:avLst/>
-                                          </a:prstGeom>
-                                          <a:noFill/>
-                                          <a:ln>
-                                            <a:noFill/>
-                                          </a:ln>
-                                        </pic:spPr>
-                                      </pic:pic>
-                                    </a:graphicData>
-                                  </a:graphic>
-                                </wp:inline>
-                              </w:drawing>
-                            </w:r>
-                          </w:p>
-                        </w:txbxContent>
-                      </wps:txbx>
-                      <wps:bodyPr rot="0" spcFirstLastPara="0" vertOverflow="overflow" horzOverflow="overflow" vert="horz" wrap="square" lIns="91440" tIns="45720" rIns="91440" bIns="45720" numCol="1" spcCol="0" rtlCol="0" fromWordArt="0" anchor="t" anchorCtr="0" forceAA="0" compatLnSpc="1">
-                        <a:prstTxWarp prst="textNoShape">
-                          <a:avLst/>
-                        </a:prstTxWarp>
-                        <a:noAutofit/>
-                      </wps:bodyPr>
-                    </wps:wsp>
-                  </a:graphicData>
-                </a:graphic>
-                <wp14:sizeRelH relativeFrom="margin">
-                  <wp14:pctWidth>0</wp14:pctWidth>
-                </wp14:sizeRelH>
-                <wp14:sizeRelV relativeFrom="margin">
-                  <wp14:pctHeight>0</wp14:pctHeight>
-                </wp14:sizeRelV>
-              </wp:anchor>
-            </w:drawing>
-          </mc:Choice>
-          <mc:Fallback>
-            <w:pict>
-              <v:shape w14:anchorId="67CFA6E1" id="Zone de texte 117" o:spid="_x0000_s1046" type="#_x0000_t202" style="position:absolute;margin-left:0;margin-top:12.2pt;width:595.3pt;height:5in;z-index:251715584;visibility:visible;mso-wrap-style:square;mso-width-percent:0;mso-height-percent:0;mso-wrap-distance-left:9pt;mso-wrap-distance-top:0;mso-wrap-distance-right:9pt;mso-wrap-distance-bottom:0;mso-position-horizontal:left;mso-position-horizontal-relative:page;mso-position-vertical:absolute;mso-position-vertical-relative:text;mso-width-percent:0;mso-height-percent:0;mso-width-relative:margin;mso-height-relative:margin;v-text-anchor:top" o:gfxdata="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" filled="f" stroked="f" strokeweight=".5pt">
-                <v:textbox>
-                  <w:txbxContent>
-                    <w:p>
-                      <w:pPr>
-                        <w:jc w:val="center"/>
-                      </w:pPr>
-                      <w:r>
-                        <w:rPr>
-                          <w:noProof/>
-                          <w:lang w:eastAsia="fr-FR"/>
-                        </w:rPr>
-                        <w:drawing>
-                          <wp:inline distT="0" distB="0" distL="0" distR="0" wp14:anchorId="5638463C" wp14:editId="01D46326">
-                            <wp:extent cx="7381948" cy="4505325"/>
-                            <wp:effectExtent l="0" t="0" r="9525" b="0"/>
-                            <wp:docPr id="120" name="Image 120"/>
-                            <wp:cNvGraphicFramePr>
-                              <a:graphicFrameLocks xmlns:a="http://schemas.openxmlformats.org/drawingml/2006/main" noChangeAspect="1"/>
-                            </wp:cNvGraphicFramePr>
-                            <a:graphic xmlns:a="http://schemas.openxmlformats.org/drawingml/2006/main">
-                              <a:graphicData uri="http://schemas.openxmlformats.org/drawingml/2006/picture">
-                                <pic:pic xmlns:pic="http://schemas.openxmlformats.org/drawingml/2006/picture">
-                                  <pic:nvPicPr>
-                                    <pic:cNvPr id="0" name="Picture 9"/>
-                                    <pic:cNvPicPr>
-                                      <a:picLocks noChangeAspect="1" noChangeArrowheads="1"/>
-                                    </pic:cNvPicPr>
-                                  </pic:nvPicPr>
-                                  <pic:blipFill>
-                                    <a:blip r:embed="rId47">
-                                      <a:extLst>
-                                        <a:ext uri="{28A0092B-C50C-407E-A947-70E740481C1C}">
-                                          <a14:useLocalDpi xmlns:a14="http://schemas.microsoft.com/office/drawing/2010/main" val="0"/>
-                                        </a:ext>
-                                      </a:extLst>
-                                    </a:blip>
-                                    <a:srcRect/>
-                                    <a:stretch>
-                                      <a:fillRect/>
-                                    </a:stretch>
-                                  </pic:blipFill>
-                                  <pic:spPr bwMode="auto">
-                                    <a:xfrm>
-                                      <a:off x="0" y="0"/>
-                                      <a:ext cx="7404034" cy="4518805"/>
-                                    </a:xfrm>
-                                    <a:prstGeom prst="rect">
-                                      <a:avLst/>
-                                    </a:prstGeom>
-                                    <a:noFill/>
-                                    <a:ln>
-                                      <a:noFill/>
-                                    </a:ln>
-                                  </pic:spPr>
-                                </pic:pic>
-                              </a:graphicData>
-                            </a:graphic>
-                          </wp:inline>
-                        </w:drawing>
-                      </w:r>
-                    </w:p>
-                  </w:txbxContent>
-                </v:textbox>
-                <w10:wrap anchorx="page"/>
-              </v:shape>
-            </w:pict>
-          </mc:Fallback>
-        </mc:AlternateContent>
-      </w:r>
-    </w:p>
-    <w:p>
-      <w:pPr>
-        <w:rPr>
-          <w:sz w:val="24"/>
-          <w:szCs w:val="24"/>
-          <w:lang w:eastAsia="fr-FR"/>
-        </w:rPr>
-      </w:pPr>
-    </w:p>
-    <w:p>
-      <w:pPr>
-        <w:rPr>
-          <w:sz w:val="24"/>
-          <w:szCs w:val="24"/>
-          <w:lang w:eastAsia="fr-FR"/>
-        </w:rPr>
-      </w:pPr>
-    </w:p>
-    <w:p>
-      <w:pPr>
-        <w:rPr>
-          <w:sz w:val="24"/>
-          <w:szCs w:val="24"/>
-          <w:lang w:eastAsia="fr-FR"/>
-        </w:rPr>
-      </w:pPr>
-    </w:p>
-    <w:p>
-      <w:pPr>
-        <w:rPr>
-          <w:sz w:val="24"/>
-          <w:szCs w:val="24"/>
-          <w:lang w:eastAsia="fr-FR"/>
-        </w:rPr>
-      </w:pPr>
-    </w:p>
-    <w:p>
-      <w:pPr>
-        <w:rPr>
-          <w:sz w:val="24"/>
-          <w:szCs w:val="24"/>
-          <w:lang w:eastAsia="fr-FR"/>
-        </w:rPr>
-      </w:pPr>
-    </w:p>
-    <w:p>
-      <w:pPr>
-        <w:rPr>
-          <w:sz w:val="24"/>
-          <w:szCs w:val="24"/>
-          <w:lang w:eastAsia="fr-FR"/>
-        </w:rPr>
-      </w:pPr>
-    </w:p>
-    <w:p>
-      <w:pPr>
-        <w:rPr>
-          <w:sz w:val="24"/>
-          <w:szCs w:val="24"/>
-          <w:lang w:eastAsia="fr-FR"/>
-        </w:rPr>
-      </w:pPr>
-    </w:p>
     <w:sectPr>
-      <w:headerReference w:type="even" r:id="rId48"/>
-      <w:headerReference w:type="default" r:id="rId49"/>
-      <w:footerReference w:type="even" r:id="rId50"/>
-      <w:footerReference w:type="default" r:id="rId51"/>
-      <w:headerReference w:type="first" r:id="rId52"/>
-      <w:footerReference w:type="first" r:id="rId53"/>
+      <w:headerReference w:type="even" r:id="rId31"/>
+      <w:headerReference w:type="default" r:id="rId32"/>
+      <w:footerReference w:type="even" r:id="rId33"/>
+      <w:footerReference w:type="default" r:id="rId34"/>
+      <w:headerReference w:type="first" r:id="rId35"/>
+      <w:footerReference w:type="first" r:id="rId36"/>
       <w:pgSz w:w="11906" w:h="16838"/>
       <w:pgMar w:top="1417" w:right="1417" w:bottom="1417" w:left="1417" w:header="708" w:footer="708" w:gutter="0"/>
       <w:pgNumType w:start="0"/>
@@ -17156,7 +14711,7 @@
 </file>
 
 <file path=word/endnotes.xml><?xml version="1.0" encoding="utf-8"?>
-<w:endnotes xmlns:wpc="http://schemas.microsoft.com/office/word/2010/wordprocessingCanvas" xmlns:cx="http://schemas.microsoft.com/office/drawing/2014/chartex" xmlns:mc="http://schemas.openxmlformats.org/markup-compatibility/2006" xmlns:o="urn:schemas-microsoft-com:office:office" xmlns:r="http://schemas.openxmlformats.org/officeDocument/2006/relationships" xmlns:m="http://schemas.openxmlformats.org/officeDocument/2006/math" xmlns:v="urn:schemas-microsoft-com:vml" xmlns:wp14="http://schemas.microsoft.com/office/word/2010/wordprocessingDrawing" xmlns:wp="http://schemas.openxmlformats.org/drawingml/2006/wordprocessingDrawing" xmlns:w10="urn:schemas-microsoft-com:office:word" xmlns:w="http://schemas.openxmlformats.org/wordprocessingml/2006/main" xmlns:w14="http://schemas.microsoft.com/office/word/2010/wordml" xmlns:w15="http://schemas.microsoft.com/office/word/2012/wordml" xmlns:w16se="http://schemas.microsoft.com/office/word/2015/wordml/symex" xmlns:wpg="http://schemas.microsoft.com/office/word/2010/wordprocessingGroup" xmlns:wpi="http://schemas.microsoft.com/office/word/2010/wordprocessingInk" xmlns:wne="http://schemas.microsoft.com/office/word/2006/wordml" xmlns:wps="http://schemas.microsoft.com/office/word/2010/wordprocessingShape" mc:Ignorable="w14 w15 w16se wp14">
+<w:endnotes xmlns:wpc="http://schemas.microsoft.com/office/word/2010/wordprocessingCanvas" xmlns:cx="http://schemas.microsoft.com/office/drawing/2014/chartex" xmlns:cx1="http://schemas.microsoft.com/office/drawing/2015/9/8/chartex" xmlns:cx2="http://schemas.microsoft.com/office/drawing/2015/10/21/chartex" xmlns:cx3="http://schemas.microsoft.com/office/drawing/2016/5/9/chartex" xmlns:cx4="http://schemas.microsoft.com/office/drawing/2016/5/10/chartex" xmlns:cx5="http://schemas.microsoft.com/office/drawing/2016/5/11/chartex" xmlns:cx6="http://schemas.microsoft.com/office/drawing/2016/5/12/chartex" xmlns:cx7="http://schemas.microsoft.com/office/drawing/2016/5/13/chartex" xmlns:cx8="http://schemas.microsoft.com/office/drawing/2016/5/14/chartex" xmlns:mc="http://schemas.openxmlformats.org/markup-compatibility/2006" xmlns:aink="http://schemas.microsoft.com/office/drawing/2016/ink" xmlns:am3d="http://schemas.microsoft.com/office/drawing/2017/model3d" xmlns:o="urn:schemas-microsoft-com:office:office" xmlns:r="http://schemas.openxmlformats.org/officeDocument/2006/relationships" xmlns:m="http://schemas.openxmlformats.org/officeDocument/2006/math" xmlns:v="urn:schemas-microsoft-com:vml" xmlns:wp14="http://schemas.microsoft.com/office/word/2010/wordprocessingDrawing" xmlns:wp="http://schemas.openxmlformats.org/drawingml/2006/wordprocessingDrawing" xmlns:w10="urn:schemas-microsoft-com:office:word" xmlns:w="http://schemas.openxmlformats.org/wordprocessingml/2006/main" xmlns:w14="http://schemas.microsoft.com/office/word/2010/wordml" xmlns:w15="http://schemas.microsoft.com/office/word/2012/wordml" xmlns:w16cid="http://schemas.microsoft.com/office/word/2016/wordml/cid" xmlns:w16se="http://schemas.microsoft.com/office/word/2015/wordml/symex" xmlns:wpg="http://schemas.microsoft.com/office/word/2010/wordprocessingGroup" xmlns:wpi="http://schemas.microsoft.com/office/word/2010/wordprocessingInk" xmlns:wne="http://schemas.microsoft.com/office/word/2006/wordml" xmlns:wps="http://schemas.microsoft.com/office/word/2010/wordprocessingShape" mc:Ignorable="w14 w15 w16se w16cid wp14">
   <w:endnote w:type="separator" w:id="-1">
     <w:p>
       <w:pPr>
@@ -17181,7 +14736,7 @@
 </file>
 
 <file path=word/footer1.xml><?xml version="1.0" encoding="utf-8"?>
-<w:ftr xmlns:wpc="http://schemas.microsoft.com/office/word/2010/wordprocessingCanvas" xmlns:cx="http://schemas.microsoft.com/office/drawing/2014/chartex" xmlns:mc="http://schemas.openxmlformats.org/markup-compatibility/2006" xmlns:o="urn:schemas-microsoft-com:office:office" xmlns:r="http://schemas.openxmlformats.org/officeDocument/2006/relationships" xmlns:m="http://schemas.openxmlformats.org/officeDocument/2006/math" xmlns:v="urn:schemas-microsoft-com:vml" xmlns:wp14="http://schemas.microsoft.com/office/word/2010/wordprocessingDrawing" xmlns:wp="http://schemas.openxmlformats.org/drawingml/2006/wordprocessingDrawing" xmlns:w10="urn:schemas-microsoft-com:office:word" xmlns:w="http://schemas.openxmlformats.org/wordprocessingml/2006/main" xmlns:w14="http://schemas.microsoft.com/office/word/2010/wordml" xmlns:w15="http://schemas.microsoft.com/office/word/2012/wordml" xmlns:w16se="http://schemas.microsoft.com/office/word/2015/wordml/symex" xmlns:wpg="http://schemas.microsoft.com/office/word/2010/wordprocessingGroup" xmlns:wpi="http://schemas.microsoft.com/office/word/2010/wordprocessingInk" xmlns:wne="http://schemas.microsoft.com/office/word/2006/wordml" xmlns:wps="http://schemas.microsoft.com/office/word/2010/wordprocessingShape" mc:Ignorable="w14 w15 w16se wp14">
+<w:ftr xmlns:wpc="http://schemas.microsoft.com/office/word/2010/wordprocessingCanvas" xmlns:cx="http://schemas.microsoft.com/office/drawing/2014/chartex" xmlns:cx1="http://schemas.microsoft.com/office/drawing/2015/9/8/chartex" xmlns:cx2="http://schemas.microsoft.com/office/drawing/2015/10/21/chartex" xmlns:cx3="http://schemas.microsoft.com/office/drawing/2016/5/9/chartex" xmlns:cx4="http://schemas.microsoft.com/office/drawing/2016/5/10/chartex" xmlns:cx5="http://schemas.microsoft.com/office/drawing/2016/5/11/chartex" xmlns:cx6="http://schemas.microsoft.com/office/drawing/2016/5/12/chartex" xmlns:cx7="http://schemas.microsoft.com/office/drawing/2016/5/13/chartex" xmlns:cx8="http://schemas.microsoft.com/office/drawing/2016/5/14/chartex" xmlns:mc="http://schemas.openxmlformats.org/markup-compatibility/2006" xmlns:aink="http://schemas.microsoft.com/office/drawing/2016/ink" xmlns:am3d="http://schemas.microsoft.com/office/drawing/2017/model3d" xmlns:o="urn:schemas-microsoft-com:office:office" xmlns:r="http://schemas.openxmlformats.org/officeDocument/2006/relationships" xmlns:m="http://schemas.openxmlformats.org/officeDocument/2006/math" xmlns:v="urn:schemas-microsoft-com:vml" xmlns:wp14="http://schemas.microsoft.com/office/word/2010/wordprocessingDrawing" xmlns:wp="http://schemas.openxmlformats.org/drawingml/2006/wordprocessingDrawing" xmlns:w10="urn:schemas-microsoft-com:office:word" xmlns:w="http://schemas.openxmlformats.org/wordprocessingml/2006/main" xmlns:w14="http://schemas.microsoft.com/office/word/2010/wordml" xmlns:w15="http://schemas.microsoft.com/office/word/2012/wordml" xmlns:w16cid="http://schemas.microsoft.com/office/word/2016/wordml/cid" xmlns:w16se="http://schemas.microsoft.com/office/word/2015/wordml/symex" xmlns:wpg="http://schemas.microsoft.com/office/word/2010/wordprocessingGroup" xmlns:wpi="http://schemas.microsoft.com/office/word/2010/wordprocessingInk" xmlns:wne="http://schemas.microsoft.com/office/word/2006/wordml" xmlns:wps="http://schemas.microsoft.com/office/word/2010/wordprocessingShape" mc:Ignorable="w14 w15 w16se w16cid wp14">
   <w:p>
     <w:pPr>
       <w:pStyle w:val="Pieddepage"/>
@@ -17191,7 +14746,7 @@
 </file>
 
 <file path=word/footer2.xml><?xml version="1.0" encoding="utf-8"?>
-<w:ftr xmlns:wpc="http://schemas.microsoft.com/office/word/2010/wordprocessingCanvas" xmlns:cx="http://schemas.microsoft.com/office/drawing/2014/chartex" xmlns:mc="http://schemas.openxmlformats.org/markup-compatibility/2006" xmlns:o="urn:schemas-microsoft-com:office:office" xmlns:r="http://schemas.openxmlformats.org/officeDocument/2006/relationships" xmlns:m="http://schemas.openxmlformats.org/officeDocument/2006/math" xmlns:v="urn:schemas-microsoft-com:vml" xmlns:wp14="http://schemas.microsoft.com/office/word/2010/wordprocessingDrawing" xmlns:wp="http://schemas.openxmlformats.org/drawingml/2006/wordprocessingDrawing" xmlns:w10="urn:schemas-microsoft-com:office:word" xmlns:w="http://schemas.openxmlformats.org/wordprocessingml/2006/main" xmlns:w14="http://schemas.microsoft.com/office/word/2010/wordml" xmlns:w15="http://schemas.microsoft.com/office/word/2012/wordml" xmlns:w16se="http://schemas.microsoft.com/office/word/2015/wordml/symex" xmlns:wpg="http://schemas.microsoft.com/office/word/2010/wordprocessingGroup" xmlns:wpi="http://schemas.microsoft.com/office/word/2010/wordprocessingInk" xmlns:wne="http://schemas.microsoft.com/office/word/2006/wordml" xmlns:wps="http://schemas.microsoft.com/office/word/2010/wordprocessingShape" mc:Ignorable="w14 w15 w16se wp14">
+<w:ftr xmlns:wpc="http://schemas.microsoft.com/office/word/2010/wordprocessingCanvas" xmlns:cx="http://schemas.microsoft.com/office/drawing/2014/chartex" xmlns:cx1="http://schemas.microsoft.com/office/drawing/2015/9/8/chartex" xmlns:cx2="http://schemas.microsoft.com/office/drawing/2015/10/21/chartex" xmlns:cx3="http://schemas.microsoft.com/office/drawing/2016/5/9/chartex" xmlns:cx4="http://schemas.microsoft.com/office/drawing/2016/5/10/chartex" xmlns:cx5="http://schemas.microsoft.com/office/drawing/2016/5/11/chartex" xmlns:cx6="http://schemas.microsoft.com/office/drawing/2016/5/12/chartex" xmlns:cx7="http://schemas.microsoft.com/office/drawing/2016/5/13/chartex" xmlns:cx8="http://schemas.microsoft.com/office/drawing/2016/5/14/chartex" xmlns:mc="http://schemas.openxmlformats.org/markup-compatibility/2006" xmlns:aink="http://schemas.microsoft.com/office/drawing/2016/ink" xmlns:am3d="http://schemas.microsoft.com/office/drawing/2017/model3d" xmlns:o="urn:schemas-microsoft-com:office:office" xmlns:r="http://schemas.openxmlformats.org/officeDocument/2006/relationships" xmlns:m="http://schemas.openxmlformats.org/officeDocument/2006/math" xmlns:v="urn:schemas-microsoft-com:vml" xmlns:wp14="http://schemas.microsoft.com/office/word/2010/wordprocessingDrawing" xmlns:wp="http://schemas.openxmlformats.org/drawingml/2006/wordprocessingDrawing" xmlns:w10="urn:schemas-microsoft-com:office:word" xmlns:w="http://schemas.openxmlformats.org/wordprocessingml/2006/main" xmlns:w14="http://schemas.microsoft.com/office/word/2010/wordml" xmlns:w15="http://schemas.microsoft.com/office/word/2012/wordml" xmlns:w16cid="http://schemas.microsoft.com/office/word/2016/wordml/cid" xmlns:w16se="http://schemas.microsoft.com/office/word/2015/wordml/symex" xmlns:wpg="http://schemas.microsoft.com/office/word/2010/wordprocessingGroup" xmlns:wpi="http://schemas.microsoft.com/office/word/2010/wordprocessingInk" xmlns:wne="http://schemas.microsoft.com/office/word/2006/wordml" xmlns:wps="http://schemas.microsoft.com/office/word/2010/wordprocessingShape" mc:Ignorable="w14 w15 w16se w16cid wp14">
   <w:p/>
   <w:tbl>
     <w:tblPr>
@@ -17445,7 +15000,7 @@
 </file>
 
 <file path=word/footer3.xml><?xml version="1.0" encoding="utf-8"?>
-<w:ftr xmlns:wpc="http://schemas.microsoft.com/office/word/2010/wordprocessingCanvas" xmlns:cx="http://schemas.microsoft.com/office/drawing/2014/chartex" xmlns:mc="http://schemas.openxmlformats.org/markup-compatibility/2006" xmlns:o="urn:schemas-microsoft-com:office:office" xmlns:r="http://schemas.openxmlformats.org/officeDocument/2006/relationships" xmlns:m="http://schemas.openxmlformats.org/officeDocument/2006/math" xmlns:v="urn:schemas-microsoft-com:vml" xmlns:wp14="http://schemas.microsoft.com/office/word/2010/wordprocessingDrawing" xmlns:wp="http://schemas.openxmlformats.org/drawingml/2006/wordprocessingDrawing" xmlns:w10="urn:schemas-microsoft-com:office:word" xmlns:w="http://schemas.openxmlformats.org/wordprocessingml/2006/main" xmlns:w14="http://schemas.microsoft.com/office/word/2010/wordml" xmlns:w15="http://schemas.microsoft.com/office/word/2012/wordml" xmlns:w16se="http://schemas.microsoft.com/office/word/2015/wordml/symex" xmlns:wpg="http://schemas.microsoft.com/office/word/2010/wordprocessingGroup" xmlns:wpi="http://schemas.microsoft.com/office/word/2010/wordprocessingInk" xmlns:wne="http://schemas.microsoft.com/office/word/2006/wordml" xmlns:wps="http://schemas.microsoft.com/office/word/2010/wordprocessingShape" mc:Ignorable="w14 w15 w16se wp14">
+<w:ftr xmlns:wpc="http://schemas.microsoft.com/office/word/2010/wordprocessingCanvas" xmlns:cx="http://schemas.microsoft.com/office/drawing/2014/chartex" xmlns:cx1="http://schemas.microsoft.com/office/drawing/2015/9/8/chartex" xmlns:cx2="http://schemas.microsoft.com/office/drawing/2015/10/21/chartex" xmlns:cx3="http://schemas.microsoft.com/office/drawing/2016/5/9/chartex" xmlns:cx4="http://schemas.microsoft.com/office/drawing/2016/5/10/chartex" xmlns:cx5="http://schemas.microsoft.com/office/drawing/2016/5/11/chartex" xmlns:cx6="http://schemas.microsoft.com/office/drawing/2016/5/12/chartex" xmlns:cx7="http://schemas.microsoft.com/office/drawing/2016/5/13/chartex" xmlns:cx8="http://schemas.microsoft.com/office/drawing/2016/5/14/chartex" xmlns:mc="http://schemas.openxmlformats.org/markup-compatibility/2006" xmlns:aink="http://schemas.microsoft.com/office/drawing/2016/ink" xmlns:am3d="http://schemas.microsoft.com/office/drawing/2017/model3d" xmlns:o="urn:schemas-microsoft-com:office:office" xmlns:r="http://schemas.openxmlformats.org/officeDocument/2006/relationships" xmlns:m="http://schemas.openxmlformats.org/officeDocument/2006/math" xmlns:v="urn:schemas-microsoft-com:vml" xmlns:wp14="http://schemas.microsoft.com/office/word/2010/wordprocessingDrawing" xmlns:wp="http://schemas.openxmlformats.org/drawingml/2006/wordprocessingDrawing" xmlns:w10="urn:schemas-microsoft-com:office:word" xmlns:w="http://schemas.openxmlformats.org/wordprocessingml/2006/main" xmlns:w14="http://schemas.microsoft.com/office/word/2010/wordml" xmlns:w15="http://schemas.microsoft.com/office/word/2012/wordml" xmlns:w16cid="http://schemas.microsoft.com/office/word/2016/wordml/cid" xmlns:w16se="http://schemas.microsoft.com/office/word/2015/wordml/symex" xmlns:wpg="http://schemas.microsoft.com/office/word/2010/wordprocessingGroup" xmlns:wpi="http://schemas.microsoft.com/office/word/2010/wordprocessingInk" xmlns:wne="http://schemas.microsoft.com/office/word/2006/wordml" xmlns:wps="http://schemas.microsoft.com/office/word/2010/wordprocessingShape" mc:Ignorable="w14 w15 w16se w16cid wp14">
   <w:p>
     <w:pPr>
       <w:pStyle w:val="Pieddepage"/>
@@ -17455,7 +15010,7 @@
 </file>
 
 <file path=word/footnotes.xml><?xml version="1.0" encoding="utf-8"?>
-<w:footnotes xmlns:wpc="http://schemas.microsoft.com/office/word/2010/wordprocessingCanvas" xmlns:cx="http://schemas.microsoft.com/office/drawing/2014/chartex" xmlns:mc="http://schemas.openxmlformats.org/markup-compatibility/2006" xmlns:o="urn:schemas-microsoft-com:office:office" xmlns:r="http://schemas.openxmlformats.org/officeDocument/2006/relationships" xmlns:m="http://schemas.openxmlformats.org/officeDocument/2006/math" xmlns:v="urn:schemas-microsoft-com:vml" xmlns:wp14="http://schemas.microsoft.com/office/word/2010/wordprocessingDrawing" xmlns:wp="http://schemas.openxmlformats.org/drawingml/2006/wordprocessingDrawing" xmlns:w10="urn:schemas-microsoft-com:office:word" xmlns:w="http://schemas.openxmlformats.org/wordprocessingml/2006/main" xmlns:w14="http://schemas.microsoft.com/office/word/2010/wordml" xmlns:w15="http://schemas.microsoft.com/office/word/2012/wordml" xmlns:w16se="http://schemas.microsoft.com/office/word/2015/wordml/symex" xmlns:wpg="http://schemas.microsoft.com/office/word/2010/wordprocessingGroup" xmlns:wpi="http://schemas.microsoft.com/office/word/2010/wordprocessingInk" xmlns:wne="http://schemas.microsoft.com/office/word/2006/wordml" xmlns:wps="http://schemas.microsoft.com/office/word/2010/wordprocessingShape" mc:Ignorable="w14 w15 w16se wp14">
+<w:footnotes xmlns:wpc="http://schemas.microsoft.com/office/word/2010/wordprocessingCanvas" xmlns:cx="http://schemas.microsoft.com/office/drawing/2014/chartex" xmlns:cx1="http://schemas.microsoft.com/office/drawing/2015/9/8/chartex" xmlns:cx2="http://schemas.microsoft.com/office/drawing/2015/10/21/chartex" xmlns:cx3="http://schemas.microsoft.com/office/drawing/2016/5/9/chartex" xmlns:cx4="http://schemas.microsoft.com/office/drawing/2016/5/10/chartex" xmlns:cx5="http://schemas.microsoft.com/office/drawing/2016/5/11/chartex" xmlns:cx6="http://schemas.microsoft.com/office/drawing/2016/5/12/chartex" xmlns:cx7="http://schemas.microsoft.com/office/drawing/2016/5/13/chartex" xmlns:cx8="http://schemas.microsoft.com/office/drawing/2016/5/14/chartex" xmlns:mc="http://schemas.openxmlformats.org/markup-compatibility/2006" xmlns:aink="http://schemas.microsoft.com/office/drawing/2016/ink" xmlns:am3d="http://schemas.microsoft.com/office/drawing/2017/model3d" xmlns:o="urn:schemas-microsoft-com:office:office" xmlns:r="http://schemas.openxmlformats.org/officeDocument/2006/relationships" xmlns:m="http://schemas.openxmlformats.org/officeDocument/2006/math" xmlns:v="urn:schemas-microsoft-com:vml" xmlns:wp14="http://schemas.microsoft.com/office/word/2010/wordprocessingDrawing" xmlns:wp="http://schemas.openxmlformats.org/drawingml/2006/wordprocessingDrawing" xmlns:w10="urn:schemas-microsoft-com:office:word" xmlns:w="http://schemas.openxmlformats.org/wordprocessingml/2006/main" xmlns:w14="http://schemas.microsoft.com/office/word/2010/wordml" xmlns:w15="http://schemas.microsoft.com/office/word/2012/wordml" xmlns:w16cid="http://schemas.microsoft.com/office/word/2016/wordml/cid" xmlns:w16se="http://schemas.microsoft.com/office/word/2015/wordml/symex" xmlns:wpg="http://schemas.microsoft.com/office/word/2010/wordprocessingGroup" xmlns:wpi="http://schemas.microsoft.com/office/word/2010/wordprocessingInk" xmlns:wne="http://schemas.microsoft.com/office/word/2006/wordml" xmlns:wps="http://schemas.microsoft.com/office/word/2010/wordprocessingShape" mc:Ignorable="w14 w15 w16se w16cid wp14">
   <w:footnote w:type="separator" w:id="-1">
     <w:p>
       <w:pPr>
@@ -17480,7 +15035,7 @@
 </file>
 
 <file path=word/header1.xml><?xml version="1.0" encoding="utf-8"?>
-<w:hdr xmlns:wpc="http://schemas.microsoft.com/office/word/2010/wordprocessingCanvas" xmlns:cx="http://schemas.microsoft.com/office/drawing/2014/chartex" xmlns:mc="http://schemas.openxmlformats.org/markup-compatibility/2006" xmlns:o="urn:schemas-microsoft-com:office:office" xmlns:r="http://schemas.openxmlformats.org/officeDocument/2006/relationships" xmlns:m="http://schemas.openxmlformats.org/officeDocument/2006/math" xmlns:v="urn:schemas-microsoft-com:vml" xmlns:wp14="http://schemas.microsoft.com/office/word/2010/wordprocessingDrawing" xmlns:wp="http://schemas.openxmlformats.org/drawingml/2006/wordprocessingDrawing" xmlns:w10="urn:schemas-microsoft-com:office:word" xmlns:w="http://schemas.openxmlformats.org/wordprocessingml/2006/main" xmlns:w14="http://schemas.microsoft.com/office/word/2010/wordml" xmlns:w15="http://schemas.microsoft.com/office/word/2012/wordml" xmlns:w16se="http://schemas.microsoft.com/office/word/2015/wordml/symex" xmlns:wpg="http://schemas.microsoft.com/office/word/2010/wordprocessingGroup" xmlns:wpi="http://schemas.microsoft.com/office/word/2010/wordprocessingInk" xmlns:wne="http://schemas.microsoft.com/office/word/2006/wordml" xmlns:wps="http://schemas.microsoft.com/office/word/2010/wordprocessingShape" mc:Ignorable="w14 w15 w16se wp14">
+<w:hdr xmlns:wpc="http://schemas.microsoft.com/office/word/2010/wordprocessingCanvas" xmlns:cx="http://schemas.microsoft.com/office/drawing/2014/chartex" xmlns:cx1="http://schemas.microsoft.com/office/drawing/2015/9/8/chartex" xmlns:cx2="http://schemas.microsoft.com/office/drawing/2015/10/21/chartex" xmlns:cx3="http://schemas.microsoft.com/office/drawing/2016/5/9/chartex" xmlns:cx4="http://schemas.microsoft.com/office/drawing/2016/5/10/chartex" xmlns:cx5="http://schemas.microsoft.com/office/drawing/2016/5/11/chartex" xmlns:cx6="http://schemas.microsoft.com/office/drawing/2016/5/12/chartex" xmlns:cx7="http://schemas.microsoft.com/office/drawing/2016/5/13/chartex" xmlns:cx8="http://schemas.microsoft.com/office/drawing/2016/5/14/chartex" xmlns:mc="http://schemas.openxmlformats.org/markup-compatibility/2006" xmlns:aink="http://schemas.microsoft.com/office/drawing/2016/ink" xmlns:am3d="http://schemas.microsoft.com/office/drawing/2017/model3d" xmlns:o="urn:schemas-microsoft-com:office:office" xmlns:r="http://schemas.openxmlformats.org/officeDocument/2006/relationships" xmlns:m="http://schemas.openxmlformats.org/officeDocument/2006/math" xmlns:v="urn:schemas-microsoft-com:vml" xmlns:wp14="http://schemas.microsoft.com/office/word/2010/wordprocessingDrawing" xmlns:wp="http://schemas.openxmlformats.org/drawingml/2006/wordprocessingDrawing" xmlns:w10="urn:schemas-microsoft-com:office:word" xmlns:w="http://schemas.openxmlformats.org/wordprocessingml/2006/main" xmlns:w14="http://schemas.microsoft.com/office/word/2010/wordml" xmlns:w15="http://schemas.microsoft.com/office/word/2012/wordml" xmlns:w16cid="http://schemas.microsoft.com/office/word/2016/wordml/cid" xmlns:w16se="http://schemas.microsoft.com/office/word/2015/wordml/symex" xmlns:wpg="http://schemas.microsoft.com/office/word/2010/wordprocessingGroup" xmlns:wpi="http://schemas.microsoft.com/office/word/2010/wordprocessingInk" xmlns:wne="http://schemas.microsoft.com/office/word/2006/wordml" xmlns:wps="http://schemas.microsoft.com/office/word/2010/wordprocessingShape" mc:Ignorable="w14 w15 w16se w16cid wp14">
   <w:p>
     <w:pPr>
       <w:pStyle w:val="En-tte"/>
@@ -17490,7 +15045,7 @@
 </file>
 
 <file path=word/header2.xml><?xml version="1.0" encoding="utf-8"?>
-<w:hdr xmlns:wpc="http://schemas.microsoft.com/office/word/2010/wordprocessingCanvas" xmlns:cx="http://schemas.microsoft.com/office/drawing/2014/chartex" xmlns:mc="http://schemas.openxmlformats.org/markup-compatibility/2006" xmlns:o="urn:schemas-microsoft-com:office:office" xmlns:r="http://schemas.openxmlformats.org/officeDocument/2006/relationships" xmlns:m="http://schemas.openxmlformats.org/officeDocument/2006/math" xmlns:v="urn:schemas-microsoft-com:vml" xmlns:wp14="http://schemas.microsoft.com/office/word/2010/wordprocessingDrawing" xmlns:wp="http://schemas.openxmlformats.org/drawingml/2006/wordprocessingDrawing" xmlns:w10="urn:schemas-microsoft-com:office:word" xmlns:w="http://schemas.openxmlformats.org/wordprocessingml/2006/main" xmlns:w14="http://schemas.microsoft.com/office/word/2010/wordml" xmlns:w15="http://schemas.microsoft.com/office/word/2012/wordml" xmlns:w16se="http://schemas.microsoft.com/office/word/2015/wordml/symex" xmlns:wpg="http://schemas.microsoft.com/office/word/2010/wordprocessingGroup" xmlns:wpi="http://schemas.microsoft.com/office/word/2010/wordprocessingInk" xmlns:wne="http://schemas.microsoft.com/office/word/2006/wordml" xmlns:wps="http://schemas.microsoft.com/office/word/2010/wordprocessingShape" mc:Ignorable="w14 w15 w16se wp14">
+<w:hdr xmlns:wpc="http://schemas.microsoft.com/office/word/2010/wordprocessingCanvas" xmlns:cx="http://schemas.microsoft.com/office/drawing/2014/chartex" xmlns:cx1="http://schemas.microsoft.com/office/drawing/2015/9/8/chartex" xmlns:cx2="http://schemas.microsoft.com/office/drawing/2015/10/21/chartex" xmlns:cx3="http://schemas.microsoft.com/office/drawing/2016/5/9/chartex" xmlns:cx4="http://schemas.microsoft.com/office/drawing/2016/5/10/chartex" xmlns:cx5="http://schemas.microsoft.com/office/drawing/2016/5/11/chartex" xmlns:cx6="http://schemas.microsoft.com/office/drawing/2016/5/12/chartex" xmlns:cx7="http://schemas.microsoft.com/office/drawing/2016/5/13/chartex" xmlns:cx8="http://schemas.microsoft.com/office/drawing/2016/5/14/chartex" xmlns:mc="http://schemas.openxmlformats.org/markup-compatibility/2006" xmlns:aink="http://schemas.microsoft.com/office/drawing/2016/ink" xmlns:am3d="http://schemas.microsoft.com/office/drawing/2017/model3d" xmlns:o="urn:schemas-microsoft-com:office:office" xmlns:r="http://schemas.openxmlformats.org/officeDocument/2006/relationships" xmlns:m="http://schemas.openxmlformats.org/officeDocument/2006/math" xmlns:v="urn:schemas-microsoft-com:vml" xmlns:wp14="http://schemas.microsoft.com/office/word/2010/wordprocessingDrawing" xmlns:wp="http://schemas.openxmlformats.org/drawingml/2006/wordprocessingDrawing" xmlns:w10="urn:schemas-microsoft-com:office:word" xmlns:w="http://schemas.openxmlformats.org/wordprocessingml/2006/main" xmlns:w14="http://schemas.microsoft.com/office/word/2010/wordml" xmlns:w15="http://schemas.microsoft.com/office/word/2012/wordml" xmlns:w16cid="http://schemas.microsoft.com/office/word/2016/wordml/cid" xmlns:w16se="http://schemas.microsoft.com/office/word/2015/wordml/symex" xmlns:wpg="http://schemas.microsoft.com/office/word/2010/wordprocessingGroup" xmlns:wpi="http://schemas.microsoft.com/office/word/2010/wordprocessingInk" xmlns:wne="http://schemas.microsoft.com/office/word/2006/wordml" xmlns:wps="http://schemas.microsoft.com/office/word/2010/wordprocessingShape" mc:Ignorable="w14 w15 w16se w16cid wp14">
   <w:p>
     <w:pPr>
       <w:pStyle w:val="En-tte"/>
@@ -17500,7 +15055,7 @@
 </file>
 
 <file path=word/header3.xml><?xml version="1.0" encoding="utf-8"?>
-<w:hdr xmlns:wpc="http://schemas.microsoft.com/office/word/2010/wordprocessingCanvas" xmlns:cx="http://schemas.microsoft.com/office/drawing/2014/chartex" xmlns:mc="http://schemas.openxmlformats.org/markup-compatibility/2006" xmlns:o="urn:schemas-microsoft-com:office:office" xmlns:r="http://schemas.openxmlformats.org/officeDocument/2006/relationships" xmlns:m="http://schemas.openxmlformats.org/officeDocument/2006/math" xmlns:v="urn:schemas-microsoft-com:vml" xmlns:wp14="http://schemas.microsoft.com/office/word/2010/wordprocessingDrawing" xmlns:wp="http://schemas.openxmlformats.org/drawingml/2006/wordprocessingDrawing" xmlns:w10="urn:schemas-microsoft-com:office:word" xmlns:w="http://schemas.openxmlformats.org/wordprocessingml/2006/main" xmlns:w14="http://schemas.microsoft.com/office/word/2010/wordml" xmlns:w15="http://schemas.microsoft.com/office/word/2012/wordml" xmlns:w16se="http://schemas.microsoft.com/office/word/2015/wordml/symex" xmlns:wpg="http://schemas.microsoft.com/office/word/2010/wordprocessingGroup" xmlns:wpi="http://schemas.microsoft.com/office/word/2010/wordprocessingInk" xmlns:wne="http://schemas.microsoft.com/office/word/2006/wordml" xmlns:wps="http://schemas.microsoft.com/office/word/2010/wordprocessingShape" mc:Ignorable="w14 w15 w16se wp14">
+<w:hdr xmlns:wpc="http://schemas.microsoft.com/office/word/2010/wordprocessingCanvas" xmlns:cx="http://schemas.microsoft.com/office/drawing/2014/chartex" xmlns:cx1="http://schemas.microsoft.com/office/drawing/2015/9/8/chartex" xmlns:cx2="http://schemas.microsoft.com/office/drawing/2015/10/21/chartex" xmlns:cx3="http://schemas.microsoft.com/office/drawing/2016/5/9/chartex" xmlns:cx4="http://schemas.microsoft.com/office/drawing/2016/5/10/chartex" xmlns:cx5="http://schemas.microsoft.com/office/drawing/2016/5/11/chartex" xmlns:cx6="http://schemas.microsoft.com/office/drawing/2016/5/12/chartex" xmlns:cx7="http://schemas.microsoft.com/office/drawing/2016/5/13/chartex" xmlns:cx8="http://schemas.microsoft.com/office/drawing/2016/5/14/chartex" xmlns:mc="http://schemas.openxmlformats.org/markup-compatibility/2006" xmlns:aink="http://schemas.microsoft.com/office/drawing/2016/ink" xmlns:am3d="http://schemas.microsoft.com/office/drawing/2017/model3d" xmlns:o="urn:schemas-microsoft-com:office:office" xmlns:r="http://schemas.openxmlformats.org/officeDocument/2006/relationships" xmlns:m="http://schemas.openxmlformats.org/officeDocument/2006/math" xmlns:v="urn:schemas-microsoft-com:vml" xmlns:wp14="http://schemas.microsoft.com/office/word/2010/wordprocessingDrawing" xmlns:wp="http://schemas.openxmlformats.org/drawingml/2006/wordprocessingDrawing" xmlns:w10="urn:schemas-microsoft-com:office:word" xmlns:w="http://schemas.openxmlformats.org/wordprocessingml/2006/main" xmlns:w14="http://schemas.microsoft.com/office/word/2010/wordml" xmlns:w15="http://schemas.microsoft.com/office/word/2012/wordml" xmlns:w16cid="http://schemas.microsoft.com/office/word/2016/wordml/cid" xmlns:w16se="http://schemas.microsoft.com/office/word/2015/wordml/symex" xmlns:wpg="http://schemas.microsoft.com/office/word/2010/wordprocessingGroup" xmlns:wpi="http://schemas.microsoft.com/office/word/2010/wordprocessingInk" xmlns:wne="http://schemas.microsoft.com/office/word/2006/wordml" xmlns:wps="http://schemas.microsoft.com/office/word/2010/wordprocessingShape" mc:Ignorable="w14 w15 w16se w16cid wp14">
   <w:p>
     <w:pPr>
       <w:pStyle w:val="En-tte"/>
@@ -17510,7 +15065,7 @@
 </file>
 
 <file path=word/numbering.xml><?xml version="1.0" encoding="utf-8"?>
-<w:numbering xmlns:wpc="http://schemas.microsoft.com/office/word/2010/wordprocessingCanvas" xmlns:cx="http://schemas.microsoft.com/office/drawing/2014/chartex" xmlns:mc="http://schemas.openxmlformats.org/markup-compatibility/2006" xmlns:o="urn:schemas-microsoft-com:office:office" xmlns:r="http://schemas.openxmlformats.org/officeDocument/2006/relationships" xmlns:m="http://schemas.openxmlformats.org/officeDocument/2006/math" xmlns:v="urn:schemas-microsoft-com:vml" xmlns:wp14="http://schemas.microsoft.com/office/word/2010/wordprocessingDrawing" xmlns:wp="http://schemas.openxmlformats.org/drawingml/2006/wordprocessingDrawing" xmlns:w10="urn:schemas-microsoft-com:office:word" xmlns:w="http://schemas.openxmlformats.org/wordprocessingml/2006/main" xmlns:w14="http://schemas.microsoft.com/office/word/2010/wordml" xmlns:w15="http://schemas.microsoft.com/office/word/2012/wordml" xmlns:w16se="http://schemas.microsoft.com/office/word/2015/wordml/symex" xmlns:wpg="http://schemas.microsoft.com/office/word/2010/wordprocessingGroup" xmlns:wpi="http://schemas.microsoft.com/office/word/2010/wordprocessingInk" xmlns:wne="http://schemas.microsoft.com/office/word/2006/wordml" xmlns:wps="http://schemas.microsoft.com/office/word/2010/wordprocessingShape" mc:Ignorable="w14 w15 w16se wp14">
+<w:numbering xmlns:wpc="http://schemas.microsoft.com/office/word/2010/wordprocessingCanvas" xmlns:cx="http://schemas.microsoft.com/office/drawing/2014/chartex" xmlns:cx1="http://schemas.microsoft.com/office/drawing/2015/9/8/chartex" xmlns:cx2="http://schemas.microsoft.com/office/drawing/2015/10/21/chartex" xmlns:cx3="http://schemas.microsoft.com/office/drawing/2016/5/9/chartex" xmlns:cx4="http://schemas.microsoft.com/office/drawing/2016/5/10/chartex" xmlns:cx5="http://schemas.microsoft.com/office/drawing/2016/5/11/chartex" xmlns:cx6="http://schemas.microsoft.com/office/drawing/2016/5/12/chartex" xmlns:cx7="http://schemas.microsoft.com/office/drawing/2016/5/13/chartex" xmlns:cx8="http://schemas.microsoft.com/office/drawing/2016/5/14/chartex" xmlns:mc="http://schemas.openxmlformats.org/markup-compatibility/2006" xmlns:aink="http://schemas.microsoft.com/office/drawing/2016/ink" xmlns:am3d="http://schemas.microsoft.com/office/drawing/2017/model3d" xmlns:o="urn:schemas-microsoft-com:office:office" xmlns:r="http://schemas.openxmlformats.org/officeDocument/2006/relationships" xmlns:m="http://schemas.openxmlformats.org/officeDocument/2006/math" xmlns:v="urn:schemas-microsoft-com:vml" xmlns:wp14="http://schemas.microsoft.com/office/word/2010/wordprocessingDrawing" xmlns:wp="http://schemas.openxmlformats.org/drawingml/2006/wordprocessingDrawing" xmlns:w10="urn:schemas-microsoft-com:office:word" xmlns:w="http://schemas.openxmlformats.org/wordprocessingml/2006/main" xmlns:w14="http://schemas.microsoft.com/office/word/2010/wordml" xmlns:w15="http://schemas.microsoft.com/office/word/2012/wordml" xmlns:w16cid="http://schemas.microsoft.com/office/word/2016/wordml/cid" xmlns:w16se="http://schemas.microsoft.com/office/word/2015/wordml/symex" xmlns:wpg="http://schemas.microsoft.com/office/word/2010/wordprocessingGroup" xmlns:wpi="http://schemas.microsoft.com/office/word/2010/wordprocessingInk" xmlns:wne="http://schemas.microsoft.com/office/word/2006/wordml" xmlns:wps="http://schemas.microsoft.com/office/word/2010/wordprocessingShape" mc:Ignorable="w14 w15 w16se w16cid wp14">
   <w:abstractNum w:abstractNumId="0" w15:restartNumberingAfterBreak="0">
     <w:nsid w:val="058F69C9"/>
     <w:multiLevelType w:val="hybridMultilevel"/>
@@ -18272,7 +15827,7 @@
 </file>
 
 <file path=word/styles.xml><?xml version="1.0" encoding="utf-8"?>
-<w:styles xmlns:mc="http://schemas.openxmlformats.org/markup-compatibility/2006" xmlns:r="http://schemas.openxmlformats.org/officeDocument/2006/relationships" xmlns:w="http://schemas.openxmlformats.org/wordprocessingml/2006/main" xmlns:w14="http://schemas.microsoft.com/office/word/2010/wordml" xmlns:w15="http://schemas.microsoft.com/office/word/2012/wordml" xmlns:w16se="http://schemas.microsoft.com/office/word/2015/wordml/symex" mc:Ignorable="w14 w15 w16se">
+<w:styles xmlns:mc="http://schemas.openxmlformats.org/markup-compatibility/2006" xmlns:r="http://schemas.openxmlformats.org/officeDocument/2006/relationships" xmlns:w="http://schemas.openxmlformats.org/wordprocessingml/2006/main" xmlns:w14="http://schemas.microsoft.com/office/word/2010/wordml" xmlns:w15="http://schemas.microsoft.com/office/word/2012/wordml" xmlns:w16cid="http://schemas.microsoft.com/office/word/2016/wordml/cid" xmlns:w16se="http://schemas.microsoft.com/office/word/2015/wordml/symex" mc:Ignorable="w14 w15 w16se w16cid">
   <w:docDefaults>
     <w:rPrDefault>
       <w:rPr>
@@ -18288,7 +15843,7 @@
       </w:pPr>
     </w:pPrDefault>
   </w:docDefaults>
-  <w:latentStyles w:defLockedState="0" w:defUIPriority="99" w:defSemiHidden="0" w:defUnhideWhenUsed="0" w:defQFormat="0" w:count="371">
+  <w:latentStyles w:defLockedState="0" w:defUIPriority="99" w:defSemiHidden="0" w:defUnhideWhenUsed="0" w:defQFormat="0" w:count="376">
     <w:lsdException w:name="Normal" w:uiPriority="0" w:qFormat="1"/>
     <w:lsdException w:name="heading 1" w:uiPriority="9" w:qFormat="1"/>
     <w:lsdException w:name="heading 2" w:semiHidden="1" w:uiPriority="9" w:unhideWhenUsed="1" w:qFormat="1"/>
@@ -18394,7 +15949,6 @@
     <w:lsdException w:name="HTML Sample" w:semiHidden="1" w:unhideWhenUsed="1"/>
     <w:lsdException w:name="HTML Typewriter" w:semiHidden="1" w:unhideWhenUsed="1"/>
     <w:lsdException w:name="HTML Variable" w:semiHidden="1" w:unhideWhenUsed="1"/>
-    <w:lsdException w:name="Normal Table" w:semiHidden="1" w:unhideWhenUsed="1"/>
     <w:lsdException w:name="annotation subject" w:semiHidden="1" w:unhideWhenUsed="1"/>
     <w:lsdException w:name="No List" w:semiHidden="1" w:unhideWhenUsed="1"/>
     <w:lsdException w:name="Outline List 1" w:semiHidden="1" w:unhideWhenUsed="1"/>
@@ -18437,11 +15991,8 @@
     <w:lsdException w:name="Table Contemporary" w:semiHidden="1" w:unhideWhenUsed="1"/>
     <w:lsdException w:name="Table Elegant" w:semiHidden="1" w:unhideWhenUsed="1"/>
     <w:lsdException w:name="Table Professional" w:semiHidden="1" w:unhideWhenUsed="1"/>
-    <w:lsdException w:name="Table Subtle 1" w:semiHidden="1" w:unhideWhenUsed="1"/>
     <w:lsdException w:name="Table Subtle 2" w:semiHidden="1" w:unhideWhenUsed="1"/>
     <w:lsdException w:name="Table Web 1" w:semiHidden="1" w:unhideWhenUsed="1"/>
-    <w:lsdException w:name="Table Web 2" w:semiHidden="1" w:unhideWhenUsed="1"/>
-    <w:lsdException w:name="Table Web 3" w:semiHidden="1" w:unhideWhenUsed="1"/>
     <w:lsdException w:name="Balloon Text" w:semiHidden="1" w:unhideWhenUsed="1"/>
     <w:lsdException w:name="Table Grid" w:uiPriority="39"/>
     <w:lsdException w:name="Table Theme" w:semiHidden="1" w:unhideWhenUsed="1"/>
@@ -18660,6 +16211,11 @@
     <w:lsdException w:name="List Table 5 Dark Accent 6" w:uiPriority="50"/>
     <w:lsdException w:name="List Table 6 Colorful Accent 6" w:uiPriority="51"/>
     <w:lsdException w:name="List Table 7 Colorful Accent 6" w:uiPriority="52"/>
+    <w:lsdException w:name="Mention" w:semiHidden="1" w:unhideWhenUsed="1"/>
+    <w:lsdException w:name="Smart Hyperlink" w:semiHidden="1" w:unhideWhenUsed="1"/>
+    <w:lsdException w:name="Hashtag" w:semiHidden="1" w:unhideWhenUsed="1"/>
+    <w:lsdException w:name="Unresolved Mention" w:semiHidden="1" w:unhideWhenUsed="1"/>
+    <w:lsdException w:name="Smart Link" w:semiHidden="1" w:unhideWhenUsed="1"/>
   </w:latentStyles>
   <w:style w:type="paragraph" w:default="1" w:styleId="Normal">
     <w:name w:val="Normal"/>
@@ -18887,8 +16443,8 @@
       </w:tblBorders>
     </w:tblPr>
   </w:style>
-  <w:style w:type="character" w:customStyle="1" w:styleId="UnresolvedMention">
-    <w:name w:val="Unresolved Mention"/>
+  <w:style w:type="character" w:customStyle="1" w:styleId="Mentionnonrsolue1">
+    <w:name w:val="Mention non résolue1"/>
     <w:basedOn w:val="Policepardfaut"/>
     <w:uiPriority w:val="99"/>
     <w:semiHidden/>
@@ -19502,7 +17058,7 @@
 </file>
 
 <file path=customXml/itemProps2.xml><?xml version="1.0" encoding="utf-8"?>
-<ds:datastoreItem xmlns:ds="http://schemas.openxmlformats.org/officeDocument/2006/customXml" ds:itemID="{90E9F842-D78F-49E4-81DA-C7FC3F335403}">
+<ds:datastoreItem xmlns:ds="http://schemas.openxmlformats.org/officeDocument/2006/customXml" ds:itemID="{28D54529-BC3D-4AD4-B3DB-FBF1B95F6E32}">
   <ds:schemaRefs>
     <ds:schemaRef ds:uri="http://schemas.openxmlformats.org/officeDocument/2006/bibliography"/>
   </ds:schemaRefs>

</xml_diff>